<commit_message>
style files were not refreshed at #197
</commit_message>
<xml_diff>
--- a/usr/SAR/misc/style_SAP_en.docx
+++ b/usr/SAR/misc/style_SAP_en.docx
@@ -1,6 +1,6 @@
 
 <file path=word/document.xml><?xml version="1.0" encoding="utf-8"?>
-<w:document xmlns:o="urn:schemas-microsoft-com:office:office" xmlns:r="http://schemas.openxmlformats.org/officeDocument/2006/relationships" xmlns:v="urn:schemas-microsoft-com:vml" xmlns:w="http://schemas.openxmlformats.org/wordprocessingml/2006/main" xmlns:w10="urn:schemas-microsoft-com:office:word" xmlns:wp="http://schemas.openxmlformats.org/drawingml/2006/wordprocessingDrawing" xmlns:wps="http://schemas.microsoft.com/office/word/2010/wordprocessingShape" xmlns:wpg="http://schemas.microsoft.com/office/word/2010/wordprocessingGroup" xmlns:mc="http://schemas.openxmlformats.org/markup-compatibility/2006" xmlns:wp14="http://schemas.microsoft.com/office/word/2010/wordprocessingDrawing" xmlns:w14="http://schemas.microsoft.com/office/word/2010/wordml" xmlns:w15="http://schemas.microsoft.com/office/word/2012/wordml" mc:Ignorable="w14 wp14 w15">
+<w:document xmlns:o="urn:schemas-microsoft-com:office:office" xmlns:r="http://schemas.openxmlformats.org/officeDocument/2006/relationships" xmlns:v="urn:schemas-microsoft-com:vml" xmlns:w="http://schemas.openxmlformats.org/wordprocessingml/2006/main" xmlns:w10="urn:schemas-microsoft-com:office:word" xmlns:wp="http://schemas.openxmlformats.org/drawingml/2006/wordprocessingDrawing" xmlns:pic="http://schemas.openxmlformats.org/drawingml/2006/picture" xmlns:wps="http://schemas.microsoft.com/office/word/2010/wordprocessingShape" xmlns:wpg="http://schemas.microsoft.com/office/word/2010/wordprocessingGroup" xmlns:mc="http://schemas.openxmlformats.org/markup-compatibility/2006" xmlns:wp14="http://schemas.microsoft.com/office/word/2010/wordprocessingDrawing" xmlns:w14="http://schemas.microsoft.com/office/word/2010/wordml" xmlns:w15="http://schemas.microsoft.com/office/word/2012/wordml" mc:Ignorable="w14 wp14 w15">
   <w:body>
     <w:p>
       <w:pPr>
@@ -71,7 +71,7 @@
           <w:pPr>
             <w:pStyle w:val="TOAHeading"/>
             <w:suppressLineNumbers/>
-            <w:ind w:left="0" w:hanging="0"/>
+            <w:ind w:hanging="0" w:left="0"/>
             <w:rPr>
               <w:lang w:val="en-US" w:eastAsia="en-US" w:bidi="ar-SA"/>
             </w:rPr>
@@ -89,7 +89,7 @@
         </w:p>
         <w:p>
           <w:pPr>
-            <w:pStyle w:val="Contents1"/>
+            <w:pStyle w:val="TOC1"/>
             <w:tabs>
               <w:tab w:val="clear" w:pos="9360"/>
               <w:tab w:val="right" w:pos="9638" w:leader="dot"/>
@@ -134,7 +134,7 @@
         </w:p>
         <w:p>
           <w:pPr>
-            <w:pStyle w:val="Contents2"/>
+            <w:pStyle w:val="TOC2"/>
             <w:tabs>
               <w:tab w:val="clear" w:pos="9077"/>
               <w:tab w:val="right" w:pos="9638" w:leader="dot"/>
@@ -162,7 +162,7 @@
         </w:p>
         <w:p>
           <w:pPr>
-            <w:pStyle w:val="Contents3"/>
+            <w:pStyle w:val="TOC3"/>
             <w:tabs>
               <w:tab w:val="clear" w:pos="8794"/>
               <w:tab w:val="right" w:pos="9638" w:leader="dot"/>
@@ -190,7 +190,7 @@
         </w:p>
         <w:p>
           <w:pPr>
-            <w:pStyle w:val="Contents1"/>
+            <w:pStyle w:val="TOC1"/>
             <w:tabs>
               <w:tab w:val="clear" w:pos="9360"/>
               <w:tab w:val="right" w:pos="9638" w:leader="dot"/>
@@ -227,7 +227,7 @@
     </w:sdt>
     <w:p>
       <w:pPr>
-        <w:pStyle w:val="TextBody"/>
+        <w:pStyle w:val="BodyText"/>
         <w:rPr>
           <w:lang w:val="en-US" w:eastAsia="en-US" w:bidi="ar-SA"/>
         </w:rPr>
@@ -351,7 +351,7 @@
     </w:p>
     <w:p>
       <w:pPr>
-        <w:pStyle w:val="TextBody"/>
+        <w:pStyle w:val="BodyText"/>
         <w:rPr>
           <w:lang w:val="en-US" w:eastAsia="en-US" w:bidi="ar-SA"/>
         </w:rPr>
@@ -365,7 +365,7 @@
     </w:p>
     <w:p>
       <w:pPr>
-        <w:pStyle w:val="TextBody"/>
+        <w:pStyle w:val="BodyText"/>
         <w:rPr>
           <w:lang w:val="en-US" w:eastAsia="en-US" w:bidi="ar-SA"/>
         </w:rPr>
@@ -379,7 +379,7 @@
     </w:p>
     <w:p>
       <w:pPr>
-        <w:pStyle w:val="TextBody"/>
+        <w:pStyle w:val="BodyText"/>
         <w:numPr>
           <w:ilvl w:val="0"/>
           <w:numId w:val="2"/>
@@ -397,7 +397,7 @@
     </w:p>
     <w:p>
       <w:pPr>
-        <w:pStyle w:val="TextBody"/>
+        <w:pStyle w:val="BodyText"/>
         <w:numPr>
           <w:ilvl w:val="0"/>
           <w:numId w:val="2"/>
@@ -415,7 +415,7 @@
     </w:p>
     <w:p>
       <w:pPr>
-        <w:pStyle w:val="TextBody"/>
+        <w:pStyle w:val="BodyText"/>
         <w:numPr>
           <w:ilvl w:val="1"/>
           <w:numId w:val="2"/>
@@ -433,7 +433,7 @@
     </w:p>
     <w:p>
       <w:pPr>
-        <w:pStyle w:val="TextBody"/>
+        <w:pStyle w:val="BodyText"/>
         <w:numPr>
           <w:ilvl w:val="1"/>
           <w:numId w:val="2"/>
@@ -451,7 +451,7 @@
     </w:p>
     <w:p>
       <w:pPr>
-        <w:pStyle w:val="TextBody"/>
+        <w:pStyle w:val="BodyText"/>
         <w:numPr>
           <w:ilvl w:val="0"/>
           <w:numId w:val="2"/>
@@ -469,7 +469,7 @@
     </w:p>
     <w:p>
       <w:pPr>
-        <w:pStyle w:val="TextBody"/>
+        <w:pStyle w:val="BodyText"/>
         <w:rPr>
           <w:lang w:val="en-US" w:eastAsia="en-US" w:bidi="ar-SA"/>
         </w:rPr>
@@ -482,7 +482,7 @@
     </w:p>
     <w:p>
       <w:pPr>
-        <w:pStyle w:val="TextBody"/>
+        <w:pStyle w:val="BodyText"/>
         <w:numPr>
           <w:ilvl w:val="0"/>
           <w:numId w:val="3"/>
@@ -500,7 +500,7 @@
     </w:p>
     <w:p>
       <w:pPr>
-        <w:pStyle w:val="TextBody"/>
+        <w:pStyle w:val="BodyText"/>
         <w:numPr>
           <w:ilvl w:val="0"/>
           <w:numId w:val="3"/>
@@ -518,7 +518,7 @@
     </w:p>
     <w:p>
       <w:pPr>
-        <w:pStyle w:val="TextBody"/>
+        <w:pStyle w:val="BodyText"/>
         <w:numPr>
           <w:ilvl w:val="1"/>
           <w:numId w:val="3"/>
@@ -536,7 +536,7 @@
     </w:p>
     <w:p>
       <w:pPr>
-        <w:pStyle w:val="TextBody"/>
+        <w:pStyle w:val="BodyText"/>
         <w:numPr>
           <w:ilvl w:val="1"/>
           <w:numId w:val="3"/>
@@ -554,7 +554,7 @@
     </w:p>
     <w:p>
       <w:pPr>
-        <w:pStyle w:val="TextBody"/>
+        <w:pStyle w:val="BodyText"/>
         <w:numPr>
           <w:ilvl w:val="0"/>
           <w:numId w:val="3"/>
@@ -572,7 +572,7 @@
     </w:p>
     <w:p>
       <w:pPr>
-        <w:pStyle w:val="TextBody"/>
+        <w:pStyle w:val="BodyText"/>
         <w:rPr>
           <w:lang w:val="en-US" w:eastAsia="en-US" w:bidi="ar-SA"/>
         </w:rPr>
@@ -664,7 +664,6 @@
               <w:rPr>
                 <w:rFonts w:ascii="Ubuntu" w:hAnsi="Ubuntu"/>
                 <w:b/>
-                <w:b/>
                 <w:bCs/>
                 <w:i w:val="false"/>
                 <w:i w:val="false"/>
@@ -718,7 +717,6 @@
               <w:rPr>
                 <w:rFonts w:ascii="Ubuntu" w:hAnsi="Ubuntu"/>
                 <w:b/>
-                <w:b/>
                 <w:bCs/>
                 <w:i w:val="false"/>
                 <w:i w:val="false"/>
@@ -772,7 +770,6 @@
               <w:rPr>
                 <w:rFonts w:ascii="Ubuntu" w:hAnsi="Ubuntu"/>
                 <w:b/>
-                <w:b/>
                 <w:bCs/>
                 <w:i w:val="false"/>
                 <w:i w:val="false"/>
@@ -826,7 +823,6 @@
               <w:rPr>
                 <w:rFonts w:ascii="Ubuntu" w:hAnsi="Ubuntu"/>
                 <w:b/>
-                <w:b/>
                 <w:bCs/>
                 <w:i w:val="false"/>
                 <w:i w:val="false"/>
@@ -880,7 +876,6 @@
               <w:rPr>
                 <w:rFonts w:ascii="Ubuntu" w:hAnsi="Ubuntu"/>
                 <w:b/>
-                <w:b/>
                 <w:bCs/>
                 <w:i w:val="false"/>
                 <w:i w:val="false"/>
@@ -934,7 +929,6 @@
               <w:rPr>
                 <w:rFonts w:ascii="Ubuntu" w:hAnsi="Ubuntu"/>
                 <w:b/>
-                <w:b/>
                 <w:bCs/>
                 <w:i w:val="false"/>
                 <w:i w:val="false"/>
@@ -988,7 +982,6 @@
               <w:rPr>
                 <w:rFonts w:ascii="Ubuntu" w:hAnsi="Ubuntu"/>
                 <w:b/>
-                <w:b/>
                 <w:bCs/>
                 <w:i w:val="false"/>
                 <w:i w:val="false"/>
@@ -1042,7 +1035,6 @@
               <w:rPr>
                 <w:rFonts w:ascii="Ubuntu" w:hAnsi="Ubuntu"/>
                 <w:b/>
-                <w:b/>
                 <w:bCs/>
                 <w:i w:val="false"/>
                 <w:i w:val="false"/>
@@ -1095,7 +1087,6 @@
               <w:jc w:val="center"/>
               <w:rPr>
                 <w:rFonts w:ascii="Ubuntu" w:hAnsi="Ubuntu"/>
-                <w:b/>
                 <w:b/>
                 <w:bCs/>
                 <w:i w:val="false"/>
@@ -1151,7 +1142,6 @@
               <w:rPr>
                 <w:rFonts w:ascii="Ubuntu" w:hAnsi="Ubuntu"/>
                 <w:b/>
-                <w:b/>
                 <w:bCs/>
                 <w:i w:val="false"/>
                 <w:i w:val="false"/>
@@ -1206,7 +1196,6 @@
               <w:rPr>
                 <w:rFonts w:ascii="Ubuntu" w:hAnsi="Ubuntu"/>
                 <w:b w:val="false"/>
-                <w:b w:val="false"/>
                 <w:bCs w:val="false"/>
                 <w:i w:val="false"/>
                 <w:i w:val="false"/>
@@ -1258,7 +1247,6 @@
               <w:rPr>
                 <w:rFonts w:ascii="Ubuntu" w:hAnsi="Ubuntu"/>
                 <w:b w:val="false"/>
-                <w:b w:val="false"/>
                 <w:bCs w:val="false"/>
                 <w:i w:val="false"/>
                 <w:i w:val="false"/>
@@ -1310,7 +1298,6 @@
               <w:rPr>
                 <w:rFonts w:ascii="Ubuntu" w:hAnsi="Ubuntu"/>
                 <w:b w:val="false"/>
-                <w:b w:val="false"/>
                 <w:bCs w:val="false"/>
                 <w:i w:val="false"/>
                 <w:i w:val="false"/>
@@ -1362,7 +1349,6 @@
               <w:rPr>
                 <w:rFonts w:ascii="Ubuntu" w:hAnsi="Ubuntu"/>
                 <w:b w:val="false"/>
-                <w:b w:val="false"/>
                 <w:bCs w:val="false"/>
                 <w:i w:val="false"/>
                 <w:i w:val="false"/>
@@ -1414,7 +1400,6 @@
               <w:rPr>
                 <w:rFonts w:ascii="Ubuntu" w:hAnsi="Ubuntu"/>
                 <w:b w:val="false"/>
-                <w:b w:val="false"/>
                 <w:bCs w:val="false"/>
                 <w:i w:val="false"/>
                 <w:i w:val="false"/>
@@ -1466,7 +1451,6 @@
               <w:rPr>
                 <w:rFonts w:ascii="Ubuntu" w:hAnsi="Ubuntu"/>
                 <w:b w:val="false"/>
-                <w:b w:val="false"/>
                 <w:bCs w:val="false"/>
                 <w:i w:val="false"/>
                 <w:i w:val="false"/>
@@ -1518,7 +1502,6 @@
               <w:rPr>
                 <w:rFonts w:ascii="Ubuntu" w:hAnsi="Ubuntu"/>
                 <w:b w:val="false"/>
-                <w:b w:val="false"/>
                 <w:bCs w:val="false"/>
                 <w:i w:val="false"/>
                 <w:i w:val="false"/>
@@ -1570,7 +1553,6 @@
               <w:rPr>
                 <w:rFonts w:ascii="Ubuntu" w:hAnsi="Ubuntu"/>
                 <w:b w:val="false"/>
-                <w:b w:val="false"/>
                 <w:bCs w:val="false"/>
                 <w:i w:val="false"/>
                 <w:i w:val="false"/>
@@ -1621,7 +1603,6 @@
               <w:jc w:val="center"/>
               <w:rPr>
                 <w:rFonts w:ascii="Ubuntu" w:hAnsi="Ubuntu"/>
-                <w:b w:val="false"/>
                 <w:b w:val="false"/>
                 <w:bCs w:val="false"/>
                 <w:i w:val="false"/>
@@ -1675,7 +1656,6 @@
               <w:rPr>
                 <w:rFonts w:ascii="Ubuntu" w:hAnsi="Ubuntu"/>
                 <w:b w:val="false"/>
-                <w:b w:val="false"/>
                 <w:bCs w:val="false"/>
                 <w:i w:val="false"/>
                 <w:i w:val="false"/>
@@ -1730,7 +1710,6 @@
               <w:rPr>
                 <w:rFonts w:ascii="Ubuntu" w:hAnsi="Ubuntu"/>
                 <w:b w:val="false"/>
-                <w:b w:val="false"/>
                 <w:bCs w:val="false"/>
                 <w:i w:val="false"/>
                 <w:i w:val="false"/>
@@ -1782,7 +1761,6 @@
               <w:rPr>
                 <w:rFonts w:ascii="Ubuntu" w:hAnsi="Ubuntu"/>
                 <w:b w:val="false"/>
-                <w:b w:val="false"/>
                 <w:bCs w:val="false"/>
                 <w:i w:val="false"/>
                 <w:i w:val="false"/>
@@ -1834,7 +1812,6 @@
               <w:rPr>
                 <w:rFonts w:ascii="Ubuntu" w:hAnsi="Ubuntu"/>
                 <w:b w:val="false"/>
-                <w:b w:val="false"/>
                 <w:bCs w:val="false"/>
                 <w:i w:val="false"/>
                 <w:i w:val="false"/>
@@ -1886,7 +1863,6 @@
               <w:rPr>
                 <w:rFonts w:ascii="Ubuntu" w:hAnsi="Ubuntu"/>
                 <w:b w:val="false"/>
-                <w:b w:val="false"/>
                 <w:bCs w:val="false"/>
                 <w:i w:val="false"/>
                 <w:i w:val="false"/>
@@ -1938,7 +1914,6 @@
               <w:rPr>
                 <w:rFonts w:ascii="Ubuntu" w:hAnsi="Ubuntu"/>
                 <w:b w:val="false"/>
-                <w:b w:val="false"/>
                 <w:bCs w:val="false"/>
                 <w:i w:val="false"/>
                 <w:i w:val="false"/>
@@ -1990,7 +1965,6 @@
               <w:rPr>
                 <w:rFonts w:ascii="Ubuntu" w:hAnsi="Ubuntu"/>
                 <w:b w:val="false"/>
-                <w:b w:val="false"/>
                 <w:bCs w:val="false"/>
                 <w:i w:val="false"/>
                 <w:i w:val="false"/>
@@ -2042,7 +2016,6 @@
               <w:rPr>
                 <w:rFonts w:ascii="Ubuntu" w:hAnsi="Ubuntu"/>
                 <w:b w:val="false"/>
-                <w:b w:val="false"/>
                 <w:bCs w:val="false"/>
                 <w:i w:val="false"/>
                 <w:i w:val="false"/>
@@ -2094,7 +2067,6 @@
               <w:rPr>
                 <w:rFonts w:ascii="Ubuntu" w:hAnsi="Ubuntu"/>
                 <w:b w:val="false"/>
-                <w:b w:val="false"/>
                 <w:bCs w:val="false"/>
                 <w:i w:val="false"/>
                 <w:i w:val="false"/>
@@ -2145,7 +2117,6 @@
               <w:jc w:val="center"/>
               <w:rPr>
                 <w:rFonts w:ascii="Ubuntu" w:hAnsi="Ubuntu"/>
-                <w:b w:val="false"/>
                 <w:b w:val="false"/>
                 <w:bCs w:val="false"/>
                 <w:i w:val="false"/>
@@ -2199,7 +2170,6 @@
               <w:rPr>
                 <w:rFonts w:ascii="Ubuntu" w:hAnsi="Ubuntu"/>
                 <w:b w:val="false"/>
-                <w:b w:val="false"/>
                 <w:bCs w:val="false"/>
                 <w:i w:val="false"/>
                 <w:i w:val="false"/>
@@ -2254,7 +2224,6 @@
               <w:rPr>
                 <w:rFonts w:ascii="Ubuntu" w:hAnsi="Ubuntu"/>
                 <w:b w:val="false"/>
-                <w:b w:val="false"/>
                 <w:bCs w:val="false"/>
                 <w:i w:val="false"/>
                 <w:i w:val="false"/>
@@ -2306,7 +2275,6 @@
               <w:rPr>
                 <w:rFonts w:ascii="Ubuntu" w:hAnsi="Ubuntu"/>
                 <w:b w:val="false"/>
-                <w:b w:val="false"/>
                 <w:bCs w:val="false"/>
                 <w:i w:val="false"/>
                 <w:i w:val="false"/>
@@ -2358,7 +2326,6 @@
               <w:rPr>
                 <w:rFonts w:ascii="Ubuntu" w:hAnsi="Ubuntu"/>
                 <w:b w:val="false"/>
-                <w:b w:val="false"/>
                 <w:bCs w:val="false"/>
                 <w:i w:val="false"/>
                 <w:i w:val="false"/>
@@ -2410,7 +2377,6 @@
               <w:rPr>
                 <w:rFonts w:ascii="Ubuntu" w:hAnsi="Ubuntu"/>
                 <w:b w:val="false"/>
-                <w:b w:val="false"/>
                 <w:bCs w:val="false"/>
                 <w:i w:val="false"/>
                 <w:i w:val="false"/>
@@ -2462,7 +2428,6 @@
               <w:rPr>
                 <w:rFonts w:ascii="Ubuntu" w:hAnsi="Ubuntu"/>
                 <w:b w:val="false"/>
-                <w:b w:val="false"/>
                 <w:bCs w:val="false"/>
                 <w:i w:val="false"/>
                 <w:i w:val="false"/>
@@ -2514,7 +2479,6 @@
               <w:rPr>
                 <w:rFonts w:ascii="Ubuntu" w:hAnsi="Ubuntu"/>
                 <w:b w:val="false"/>
-                <w:b w:val="false"/>
                 <w:bCs w:val="false"/>
                 <w:i w:val="false"/>
                 <w:i w:val="false"/>
@@ -2566,7 +2530,6 @@
               <w:rPr>
                 <w:rFonts w:ascii="Ubuntu" w:hAnsi="Ubuntu"/>
                 <w:b w:val="false"/>
-                <w:b w:val="false"/>
                 <w:bCs w:val="false"/>
                 <w:i w:val="false"/>
                 <w:i w:val="false"/>
@@ -2618,7 +2581,6 @@
               <w:rPr>
                 <w:rFonts w:ascii="Ubuntu" w:hAnsi="Ubuntu"/>
                 <w:b w:val="false"/>
-                <w:b w:val="false"/>
                 <w:bCs w:val="false"/>
                 <w:i w:val="false"/>
                 <w:i w:val="false"/>
@@ -2669,7 +2631,6 @@
               <w:jc w:val="center"/>
               <w:rPr>
                 <w:rFonts w:ascii="Ubuntu" w:hAnsi="Ubuntu"/>
-                <w:b w:val="false"/>
                 <w:b w:val="false"/>
                 <w:bCs w:val="false"/>
                 <w:i w:val="false"/>
@@ -2723,7 +2684,6 @@
               <w:rPr>
                 <w:rFonts w:ascii="Ubuntu" w:hAnsi="Ubuntu"/>
                 <w:b w:val="false"/>
-                <w:b w:val="false"/>
                 <w:bCs w:val="false"/>
                 <w:i w:val="false"/>
                 <w:i w:val="false"/>
@@ -2778,7 +2738,6 @@
               <w:rPr>
                 <w:rFonts w:ascii="Ubuntu" w:hAnsi="Ubuntu"/>
                 <w:b w:val="false"/>
-                <w:b w:val="false"/>
                 <w:bCs w:val="false"/>
                 <w:i w:val="false"/>
                 <w:i w:val="false"/>
@@ -2830,7 +2789,6 @@
               <w:rPr>
                 <w:rFonts w:ascii="Ubuntu" w:hAnsi="Ubuntu"/>
                 <w:b w:val="false"/>
-                <w:b w:val="false"/>
                 <w:bCs w:val="false"/>
                 <w:i w:val="false"/>
                 <w:i w:val="false"/>
@@ -2882,7 +2840,6 @@
               <w:rPr>
                 <w:rFonts w:ascii="Ubuntu" w:hAnsi="Ubuntu"/>
                 <w:b w:val="false"/>
-                <w:b w:val="false"/>
                 <w:bCs w:val="false"/>
                 <w:i w:val="false"/>
                 <w:i w:val="false"/>
@@ -2934,7 +2891,6 @@
               <w:rPr>
                 <w:rFonts w:ascii="Ubuntu" w:hAnsi="Ubuntu"/>
                 <w:b w:val="false"/>
-                <w:b w:val="false"/>
                 <w:bCs w:val="false"/>
                 <w:i w:val="false"/>
                 <w:i w:val="false"/>
@@ -2986,7 +2942,6 @@
               <w:rPr>
                 <w:rFonts w:ascii="Ubuntu" w:hAnsi="Ubuntu"/>
                 <w:b w:val="false"/>
-                <w:b w:val="false"/>
                 <w:bCs w:val="false"/>
                 <w:i w:val="false"/>
                 <w:i w:val="false"/>
@@ -3038,7 +2993,6 @@
               <w:rPr>
                 <w:rFonts w:ascii="Ubuntu" w:hAnsi="Ubuntu"/>
                 <w:b w:val="false"/>
-                <w:b w:val="false"/>
                 <w:bCs w:val="false"/>
                 <w:i w:val="false"/>
                 <w:i w:val="false"/>
@@ -3090,7 +3044,6 @@
               <w:rPr>
                 <w:rFonts w:ascii="Ubuntu" w:hAnsi="Ubuntu"/>
                 <w:b w:val="false"/>
-                <w:b w:val="false"/>
                 <w:bCs w:val="false"/>
                 <w:i w:val="false"/>
                 <w:i w:val="false"/>
@@ -3142,7 +3095,6 @@
               <w:rPr>
                 <w:rFonts w:ascii="Ubuntu" w:hAnsi="Ubuntu"/>
                 <w:b w:val="false"/>
-                <w:b w:val="false"/>
                 <w:bCs w:val="false"/>
                 <w:i w:val="false"/>
                 <w:i w:val="false"/>
@@ -3193,7 +3145,6 @@
               <w:jc w:val="center"/>
               <w:rPr>
                 <w:rFonts w:ascii="Ubuntu" w:hAnsi="Ubuntu"/>
-                <w:b w:val="false"/>
                 <w:b w:val="false"/>
                 <w:bCs w:val="false"/>
                 <w:i w:val="false"/>
@@ -3247,7 +3198,6 @@
               <w:rPr>
                 <w:rFonts w:ascii="Ubuntu" w:hAnsi="Ubuntu"/>
                 <w:b w:val="false"/>
-                <w:b w:val="false"/>
                 <w:bCs w:val="false"/>
                 <w:i w:val="false"/>
                 <w:i w:val="false"/>
@@ -3302,7 +3252,6 @@
               <w:rPr>
                 <w:rFonts w:ascii="Ubuntu" w:hAnsi="Ubuntu"/>
                 <w:b w:val="false"/>
-                <w:b w:val="false"/>
                 <w:bCs w:val="false"/>
                 <w:i w:val="false"/>
                 <w:i w:val="false"/>
@@ -3354,7 +3303,6 @@
               <w:rPr>
                 <w:rFonts w:ascii="Ubuntu" w:hAnsi="Ubuntu"/>
                 <w:b w:val="false"/>
-                <w:b w:val="false"/>
                 <w:bCs w:val="false"/>
                 <w:i w:val="false"/>
                 <w:i w:val="false"/>
@@ -3406,7 +3354,6 @@
               <w:rPr>
                 <w:rFonts w:ascii="Ubuntu" w:hAnsi="Ubuntu"/>
                 <w:b w:val="false"/>
-                <w:b w:val="false"/>
                 <w:bCs w:val="false"/>
                 <w:i w:val="false"/>
                 <w:i w:val="false"/>
@@ -3458,7 +3405,6 @@
               <w:rPr>
                 <w:rFonts w:ascii="Ubuntu" w:hAnsi="Ubuntu"/>
                 <w:b w:val="false"/>
-                <w:b w:val="false"/>
                 <w:bCs w:val="false"/>
                 <w:i w:val="false"/>
                 <w:i w:val="false"/>
@@ -3510,7 +3456,6 @@
               <w:rPr>
                 <w:rFonts w:ascii="Ubuntu" w:hAnsi="Ubuntu"/>
                 <w:b w:val="false"/>
-                <w:b w:val="false"/>
                 <w:bCs w:val="false"/>
                 <w:i w:val="false"/>
                 <w:i w:val="false"/>
@@ -3562,7 +3507,6 @@
               <w:rPr>
                 <w:rFonts w:ascii="Ubuntu" w:hAnsi="Ubuntu"/>
                 <w:b w:val="false"/>
-                <w:b w:val="false"/>
                 <w:bCs w:val="false"/>
                 <w:i w:val="false"/>
                 <w:i w:val="false"/>
@@ -3614,7 +3558,6 @@
               <w:rPr>
                 <w:rFonts w:ascii="Ubuntu" w:hAnsi="Ubuntu"/>
                 <w:b w:val="false"/>
-                <w:b w:val="false"/>
                 <w:bCs w:val="false"/>
                 <w:i w:val="false"/>
                 <w:i w:val="false"/>
@@ -3666,7 +3609,6 @@
               <w:rPr>
                 <w:rFonts w:ascii="Ubuntu" w:hAnsi="Ubuntu"/>
                 <w:b w:val="false"/>
-                <w:b w:val="false"/>
                 <w:bCs w:val="false"/>
                 <w:i w:val="false"/>
                 <w:i w:val="false"/>
@@ -3717,7 +3659,6 @@
               <w:jc w:val="center"/>
               <w:rPr>
                 <w:rFonts w:ascii="Ubuntu" w:hAnsi="Ubuntu"/>
-                <w:b w:val="false"/>
                 <w:b w:val="false"/>
                 <w:bCs w:val="false"/>
                 <w:i w:val="false"/>
@@ -3770,7 +3711,6 @@
               <w:jc w:val="center"/>
               <w:rPr>
                 <w:rFonts w:ascii="Ubuntu" w:hAnsi="Ubuntu"/>
-                <w:b w:val="false"/>
                 <w:b w:val="false"/>
                 <w:bCs w:val="false"/>
                 <w:i w:val="false"/>
@@ -3809,7 +3749,7 @@
     </w:tbl>
     <w:p>
       <w:pPr>
-        <w:pStyle w:val="TextBody"/>
+        <w:pStyle w:val="BodyText"/>
         <w:rPr>
           <w:lang w:val="en-US" w:eastAsia="en-US" w:bidi="ar-SA"/>
         </w:rPr>
@@ -3822,7 +3762,7 @@
     </w:p>
     <w:p>
       <w:pPr>
-        <w:pStyle w:val="TextBody"/>
+        <w:pStyle w:val="BodyText"/>
         <w:rPr>
           <w:lang w:val="en-US" w:eastAsia="en-US" w:bidi="ar-SA"/>
         </w:rPr>
@@ -3875,7 +3815,6 @@
               <w:widowControl w:val="false"/>
               <w:rPr>
                 <w:b/>
-                <w:b/>
                 <w:bCs/>
                 <w:i w:val="false"/>
                 <w:i w:val="false"/>
@@ -3911,7 +3850,6 @@
               <w:widowControl w:val="false"/>
               <w:rPr>
                 <w:b/>
-                <w:b/>
                 <w:bCs/>
                 <w:i w:val="false"/>
                 <w:i w:val="false"/>
@@ -3947,7 +3885,6 @@
               <w:widowControl w:val="false"/>
               <w:rPr>
                 <w:b/>
-                <w:b/>
                 <w:bCs/>
                 <w:i w:val="false"/>
                 <w:i w:val="false"/>
@@ -3983,7 +3920,6 @@
               <w:widowControl w:val="false"/>
               <w:rPr>
                 <w:b/>
-                <w:b/>
                 <w:bCs/>
                 <w:i w:val="false"/>
                 <w:i w:val="false"/>
@@ -4019,7 +3955,6 @@
               <w:widowControl w:val="false"/>
               <w:rPr>
                 <w:b/>
-                <w:b/>
                 <w:bCs/>
                 <w:i w:val="false"/>
                 <w:i w:val="false"/>
@@ -4055,7 +3990,6 @@
               <w:widowControl w:val="false"/>
               <w:rPr>
                 <w:b/>
-                <w:b/>
                 <w:bCs/>
                 <w:i w:val="false"/>
                 <w:i w:val="false"/>
@@ -4091,7 +4025,6 @@
               <w:widowControl w:val="false"/>
               <w:rPr>
                 <w:b/>
-                <w:b/>
                 <w:bCs/>
                 <w:i w:val="false"/>
                 <w:i w:val="false"/>
@@ -4126,7 +4059,6 @@
               <w:pStyle w:val="Contedodatabela"/>
               <w:widowControl w:val="false"/>
               <w:rPr>
-                <w:b/>
                 <w:b/>
                 <w:bCs/>
                 <w:i w:val="false"/>
@@ -4164,7 +4096,6 @@
               <w:widowControl w:val="false"/>
               <w:rPr>
                 <w:b/>
-                <w:b/>
                 <w:bCs/>
                 <w:i w:val="false"/>
                 <w:i w:val="false"/>
@@ -4202,7 +4133,6 @@
               <w:widowControl w:val="false"/>
               <w:rPr>
                 <w:b w:val="false"/>
-                <w:b w:val="false"/>
                 <w:bCs w:val="false"/>
                 <w:i w:val="false"/>
                 <w:i w:val="false"/>
@@ -4237,7 +4167,6 @@
               <w:widowControl w:val="false"/>
               <w:rPr>
                 <w:b w:val="false"/>
-                <w:b w:val="false"/>
                 <w:bCs w:val="false"/>
                 <w:i w:val="false"/>
                 <w:i w:val="false"/>
@@ -4272,7 +4201,6 @@
               <w:widowControl w:val="false"/>
               <w:rPr>
                 <w:b w:val="false"/>
-                <w:b w:val="false"/>
                 <w:bCs w:val="false"/>
                 <w:i w:val="false"/>
                 <w:i w:val="false"/>
@@ -4307,7 +4235,6 @@
               <w:widowControl w:val="false"/>
               <w:rPr>
                 <w:b w:val="false"/>
-                <w:b w:val="false"/>
                 <w:bCs w:val="false"/>
                 <w:i w:val="false"/>
                 <w:i w:val="false"/>
@@ -4342,7 +4269,6 @@
               <w:widowControl w:val="false"/>
               <w:rPr>
                 <w:b w:val="false"/>
-                <w:b w:val="false"/>
                 <w:bCs w:val="false"/>
                 <w:i w:val="false"/>
                 <w:i w:val="false"/>
@@ -4377,7 +4303,6 @@
               <w:widowControl w:val="false"/>
               <w:rPr>
                 <w:b w:val="false"/>
-                <w:b w:val="false"/>
                 <w:bCs w:val="false"/>
                 <w:i w:val="false"/>
                 <w:i w:val="false"/>
@@ -4412,7 +4337,6 @@
               <w:widowControl w:val="false"/>
               <w:rPr>
                 <w:b w:val="false"/>
-                <w:b w:val="false"/>
                 <w:bCs w:val="false"/>
                 <w:i w:val="false"/>
                 <w:i w:val="false"/>
@@ -4446,7 +4370,6 @@
               <w:pStyle w:val="Contedodatabela"/>
               <w:widowControl w:val="false"/>
               <w:rPr>
-                <w:b w:val="false"/>
                 <w:b w:val="false"/>
                 <w:bCs w:val="false"/>
                 <w:i w:val="false"/>
@@ -4483,7 +4406,6 @@
               <w:widowControl w:val="false"/>
               <w:rPr>
                 <w:b w:val="false"/>
-                <w:b w:val="false"/>
                 <w:bCs w:val="false"/>
                 <w:i w:val="false"/>
                 <w:i w:val="false"/>
@@ -4521,7 +4443,6 @@
               <w:widowControl w:val="false"/>
               <w:rPr>
                 <w:b w:val="false"/>
-                <w:b w:val="false"/>
                 <w:bCs w:val="false"/>
                 <w:i w:val="false"/>
                 <w:i w:val="false"/>
@@ -4556,7 +4477,6 @@
               <w:widowControl w:val="false"/>
               <w:rPr>
                 <w:b w:val="false"/>
-                <w:b w:val="false"/>
                 <w:bCs w:val="false"/>
                 <w:i w:val="false"/>
                 <w:i w:val="false"/>
@@ -4591,7 +4511,6 @@
               <w:widowControl w:val="false"/>
               <w:rPr>
                 <w:b w:val="false"/>
-                <w:b w:val="false"/>
                 <w:bCs w:val="false"/>
                 <w:i w:val="false"/>
                 <w:i w:val="false"/>
@@ -4626,7 +4545,6 @@
               <w:widowControl w:val="false"/>
               <w:rPr>
                 <w:b w:val="false"/>
-                <w:b w:val="false"/>
                 <w:bCs w:val="false"/>
                 <w:i w:val="false"/>
                 <w:i w:val="false"/>
@@ -4661,7 +4579,6 @@
               <w:widowControl w:val="false"/>
               <w:rPr>
                 <w:b w:val="false"/>
-                <w:b w:val="false"/>
                 <w:bCs w:val="false"/>
                 <w:i w:val="false"/>
                 <w:i w:val="false"/>
@@ -4696,7 +4613,6 @@
               <w:widowControl w:val="false"/>
               <w:rPr>
                 <w:b w:val="false"/>
-                <w:b w:val="false"/>
                 <w:bCs w:val="false"/>
                 <w:i w:val="false"/>
                 <w:i w:val="false"/>
@@ -4731,7 +4647,6 @@
               <w:widowControl w:val="false"/>
               <w:rPr>
                 <w:b w:val="false"/>
-                <w:b w:val="false"/>
                 <w:bCs w:val="false"/>
                 <w:i w:val="false"/>
                 <w:i w:val="false"/>
@@ -4765,7 +4680,6 @@
               <w:pStyle w:val="Contedodatabela"/>
               <w:widowControl w:val="false"/>
               <w:rPr>
-                <w:b w:val="false"/>
                 <w:b w:val="false"/>
                 <w:bCs w:val="false"/>
                 <w:i w:val="false"/>
@@ -4802,7 +4716,6 @@
               <w:widowControl w:val="false"/>
               <w:rPr>
                 <w:b w:val="false"/>
-                <w:b w:val="false"/>
                 <w:bCs w:val="false"/>
                 <w:i w:val="false"/>
                 <w:i w:val="false"/>
@@ -4840,7 +4753,6 @@
               <w:widowControl w:val="false"/>
               <w:rPr>
                 <w:b w:val="false"/>
-                <w:b w:val="false"/>
                 <w:bCs w:val="false"/>
                 <w:i w:val="false"/>
                 <w:i w:val="false"/>
@@ -4875,7 +4787,6 @@
               <w:widowControl w:val="false"/>
               <w:rPr>
                 <w:b w:val="false"/>
-                <w:b w:val="false"/>
                 <w:bCs w:val="false"/>
                 <w:i w:val="false"/>
                 <w:i w:val="false"/>
@@ -4910,7 +4821,6 @@
               <w:widowControl w:val="false"/>
               <w:rPr>
                 <w:b w:val="false"/>
-                <w:b w:val="false"/>
                 <w:bCs w:val="false"/>
                 <w:i w:val="false"/>
                 <w:i w:val="false"/>
@@ -4945,7 +4855,6 @@
               <w:widowControl w:val="false"/>
               <w:rPr>
                 <w:b w:val="false"/>
-                <w:b w:val="false"/>
                 <w:bCs w:val="false"/>
                 <w:i w:val="false"/>
                 <w:i w:val="false"/>
@@ -4980,7 +4889,6 @@
               <w:widowControl w:val="false"/>
               <w:rPr>
                 <w:b w:val="false"/>
-                <w:b w:val="false"/>
                 <w:bCs w:val="false"/>
                 <w:i w:val="false"/>
                 <w:i w:val="false"/>
@@ -5015,7 +4923,6 @@
               <w:widowControl w:val="false"/>
               <w:rPr>
                 <w:b w:val="false"/>
-                <w:b w:val="false"/>
                 <w:bCs w:val="false"/>
                 <w:i w:val="false"/>
                 <w:i w:val="false"/>
@@ -5050,7 +4957,6 @@
               <w:widowControl w:val="false"/>
               <w:rPr>
                 <w:b w:val="false"/>
-                <w:b w:val="false"/>
                 <w:bCs w:val="false"/>
                 <w:i w:val="false"/>
                 <w:i w:val="false"/>
@@ -5084,7 +4990,6 @@
               <w:pStyle w:val="Contedodatabela"/>
               <w:widowControl w:val="false"/>
               <w:rPr>
-                <w:b w:val="false"/>
                 <w:b w:val="false"/>
                 <w:bCs w:val="false"/>
                 <w:i w:val="false"/>
@@ -5121,7 +5026,6 @@
               <w:widowControl w:val="false"/>
               <w:rPr>
                 <w:b w:val="false"/>
-                <w:b w:val="false"/>
                 <w:bCs w:val="false"/>
                 <w:i w:val="false"/>
                 <w:i w:val="false"/>
@@ -5159,7 +5063,6 @@
               <w:widowControl w:val="false"/>
               <w:rPr>
                 <w:b w:val="false"/>
-                <w:b w:val="false"/>
                 <w:bCs w:val="false"/>
                 <w:i w:val="false"/>
                 <w:i w:val="false"/>
@@ -5194,7 +5097,6 @@
               <w:widowControl w:val="false"/>
               <w:rPr>
                 <w:b w:val="false"/>
-                <w:b w:val="false"/>
                 <w:bCs w:val="false"/>
                 <w:i w:val="false"/>
                 <w:i w:val="false"/>
@@ -5229,7 +5131,6 @@
               <w:widowControl w:val="false"/>
               <w:rPr>
                 <w:b w:val="false"/>
-                <w:b w:val="false"/>
                 <w:bCs w:val="false"/>
                 <w:i w:val="false"/>
                 <w:i w:val="false"/>
@@ -5264,7 +5165,6 @@
               <w:widowControl w:val="false"/>
               <w:rPr>
                 <w:b w:val="false"/>
-                <w:b w:val="false"/>
                 <w:bCs w:val="false"/>
                 <w:i w:val="false"/>
                 <w:i w:val="false"/>
@@ -5299,7 +5199,6 @@
               <w:widowControl w:val="false"/>
               <w:rPr>
                 <w:b w:val="false"/>
-                <w:b w:val="false"/>
                 <w:bCs w:val="false"/>
                 <w:i w:val="false"/>
                 <w:i w:val="false"/>
@@ -5334,7 +5233,6 @@
               <w:widowControl w:val="false"/>
               <w:rPr>
                 <w:b w:val="false"/>
-                <w:b w:val="false"/>
                 <w:bCs w:val="false"/>
                 <w:i w:val="false"/>
                 <w:i w:val="false"/>
@@ -5369,7 +5267,6 @@
               <w:widowControl w:val="false"/>
               <w:rPr>
                 <w:b w:val="false"/>
-                <w:b w:val="false"/>
                 <w:bCs w:val="false"/>
                 <w:i w:val="false"/>
                 <w:i w:val="false"/>
@@ -5403,7 +5300,6 @@
               <w:pStyle w:val="Contedodatabela"/>
               <w:widowControl w:val="false"/>
               <w:rPr>
-                <w:b w:val="false"/>
                 <w:b w:val="false"/>
                 <w:bCs w:val="false"/>
                 <w:i w:val="false"/>
@@ -5440,7 +5336,6 @@
               <w:widowControl w:val="false"/>
               <w:rPr>
                 <w:b w:val="false"/>
-                <w:b w:val="false"/>
                 <w:bCs w:val="false"/>
                 <w:i w:val="false"/>
                 <w:i w:val="false"/>
@@ -5478,7 +5373,6 @@
               <w:widowControl w:val="false"/>
               <w:rPr>
                 <w:b w:val="false"/>
-                <w:b w:val="false"/>
                 <w:bCs w:val="false"/>
                 <w:i w:val="false"/>
                 <w:i w:val="false"/>
@@ -5513,7 +5407,6 @@
               <w:widowControl w:val="false"/>
               <w:rPr>
                 <w:b w:val="false"/>
-                <w:b w:val="false"/>
                 <w:bCs w:val="false"/>
                 <w:i w:val="false"/>
                 <w:i w:val="false"/>
@@ -5548,7 +5441,6 @@
               <w:widowControl w:val="false"/>
               <w:rPr>
                 <w:b w:val="false"/>
-                <w:b w:val="false"/>
                 <w:bCs w:val="false"/>
                 <w:i w:val="false"/>
                 <w:i w:val="false"/>
@@ -5583,7 +5475,6 @@
               <w:widowControl w:val="false"/>
               <w:rPr>
                 <w:b w:val="false"/>
-                <w:b w:val="false"/>
                 <w:bCs w:val="false"/>
                 <w:i w:val="false"/>
                 <w:i w:val="false"/>
@@ -5618,7 +5509,6 @@
               <w:widowControl w:val="false"/>
               <w:rPr>
                 <w:b w:val="false"/>
-                <w:b w:val="false"/>
                 <w:bCs w:val="false"/>
                 <w:i w:val="false"/>
                 <w:i w:val="false"/>
@@ -5653,7 +5543,6 @@
               <w:widowControl w:val="false"/>
               <w:rPr>
                 <w:b w:val="false"/>
-                <w:b w:val="false"/>
                 <w:bCs w:val="false"/>
                 <w:i w:val="false"/>
                 <w:i w:val="false"/>
@@ -5688,7 +5577,6 @@
               <w:widowControl w:val="false"/>
               <w:rPr>
                 <w:b w:val="false"/>
-                <w:b w:val="false"/>
                 <w:bCs w:val="false"/>
                 <w:i w:val="false"/>
                 <w:i w:val="false"/>
@@ -5722,7 +5610,6 @@
               <w:pStyle w:val="Contedodatabela"/>
               <w:widowControl w:val="false"/>
               <w:rPr>
-                <w:b w:val="false"/>
                 <w:b w:val="false"/>
                 <w:bCs w:val="false"/>
                 <w:i w:val="false"/>
@@ -5759,7 +5646,6 @@
               <w:widowControl w:val="false"/>
               <w:rPr>
                 <w:b w:val="false"/>
-                <w:b w:val="false"/>
                 <w:bCs w:val="false"/>
                 <w:i w:val="false"/>
                 <w:i w:val="false"/>
@@ -5797,7 +5683,6 @@
               <w:widowControl w:val="false"/>
               <w:rPr>
                 <w:b w:val="false"/>
-                <w:b w:val="false"/>
                 <w:bCs w:val="false"/>
                 <w:i w:val="false"/>
                 <w:i w:val="false"/>
@@ -5832,7 +5717,6 @@
               <w:widowControl w:val="false"/>
               <w:rPr>
                 <w:b w:val="false"/>
-                <w:b w:val="false"/>
                 <w:bCs w:val="false"/>
                 <w:i w:val="false"/>
                 <w:i w:val="false"/>
@@ -5867,7 +5751,6 @@
               <w:widowControl w:val="false"/>
               <w:rPr>
                 <w:b w:val="false"/>
-                <w:b w:val="false"/>
                 <w:bCs w:val="false"/>
                 <w:i w:val="false"/>
                 <w:i w:val="false"/>
@@ -5902,7 +5785,6 @@
               <w:widowControl w:val="false"/>
               <w:rPr>
                 <w:b w:val="false"/>
-                <w:b w:val="false"/>
                 <w:bCs w:val="false"/>
                 <w:i w:val="false"/>
                 <w:i w:val="false"/>
@@ -5937,7 +5819,6 @@
               <w:widowControl w:val="false"/>
               <w:rPr>
                 <w:b w:val="false"/>
-                <w:b w:val="false"/>
                 <w:bCs w:val="false"/>
                 <w:i w:val="false"/>
                 <w:i w:val="false"/>
@@ -5972,7 +5853,6 @@
               <w:widowControl w:val="false"/>
               <w:rPr>
                 <w:b w:val="false"/>
-                <w:b w:val="false"/>
                 <w:bCs w:val="false"/>
                 <w:i w:val="false"/>
                 <w:i w:val="false"/>
@@ -6007,7 +5887,6 @@
               <w:widowControl w:val="false"/>
               <w:rPr>
                 <w:b w:val="false"/>
-                <w:b w:val="false"/>
                 <w:bCs w:val="false"/>
                 <w:i w:val="false"/>
                 <w:i w:val="false"/>
@@ -6041,7 +5920,6 @@
               <w:pStyle w:val="Contedodatabela"/>
               <w:widowControl w:val="false"/>
               <w:rPr>
-                <w:b w:val="false"/>
                 <w:b w:val="false"/>
                 <w:bCs w:val="false"/>
                 <w:i w:val="false"/>
@@ -6077,7 +5955,6 @@
               <w:pStyle w:val="Contedodatabela"/>
               <w:widowControl w:val="false"/>
               <w:rPr>
-                <w:b w:val="false"/>
                 <w:b w:val="false"/>
                 <w:bCs w:val="false"/>
                 <w:i w:val="false"/>
@@ -6103,7 +5980,7 @@
     </w:tbl>
     <w:p>
       <w:pPr>
-        <w:pStyle w:val="TextBody"/>
+        <w:pStyle w:val="BodyText"/>
         <w:rPr>
           <w:lang w:val="en-US" w:eastAsia="en-US" w:bidi="ar-SA"/>
         </w:rPr>
@@ -6119,7 +5996,8 @@
     </w:p>
     <w:p>
       <w:pPr>
-        <w:pStyle w:val="TextBody"/>
+        <w:pStyle w:val="BodyText"/>
+        <w:spacing w:before="0" w:after="180"/>
         <w:rPr>
           <w:lang w:val="en-US" w:eastAsia="en-US" w:bidi="ar-SA"/>
         </w:rPr>
@@ -6135,7 +6013,8 @@
     </w:p>
     <w:p>
       <w:pPr>
-        <w:pStyle w:val="TextBody"/>
+        <w:pStyle w:val="BodyText"/>
+        <w:spacing w:before="0" w:after="180"/>
         <w:rPr>
           <w:lang w:val="en-US" w:eastAsia="en-US" w:bidi="ar-SA"/>
         </w:rPr>
@@ -6151,7 +6030,8 @@
     </w:p>
     <w:p>
       <w:pPr>
-        <w:pStyle w:val="TextBody"/>
+        <w:pStyle w:val="BodyText"/>
+        <w:spacing w:before="0" w:after="180"/>
         <w:rPr>
           <w:lang w:val="en-US" w:eastAsia="en-US" w:bidi="ar-SA"/>
         </w:rPr>
@@ -6167,7 +6047,8 @@
     </w:p>
     <w:p>
       <w:pPr>
-        <w:pStyle w:val="TextBody"/>
+        <w:pStyle w:val="BodyText"/>
+        <w:spacing w:before="0" w:after="180"/>
         <w:rPr>
           <w:lang w:val="en-US" w:eastAsia="en-US" w:bidi="ar-SA"/>
         </w:rPr>
@@ -6183,7 +6064,8 @@
     </w:p>
     <w:p>
       <w:pPr>
-        <w:pStyle w:val="TextBody"/>
+        <w:pStyle w:val="BodyText"/>
+        <w:spacing w:before="0" w:after="180"/>
         <w:rPr>
           <w:lang w:val="en-US" w:eastAsia="en-US" w:bidi="ar-SA"/>
         </w:rPr>
@@ -6199,7 +6081,8 @@
     </w:p>
     <w:p>
       <w:pPr>
-        <w:pStyle w:val="TextBody"/>
+        <w:pStyle w:val="BodyText"/>
+        <w:spacing w:before="0" w:after="180"/>
         <w:rPr>
           <w:lang w:val="en-US" w:eastAsia="en-US" w:bidi="ar-SA"/>
         </w:rPr>
@@ -6215,7 +6098,8 @@
     </w:p>
     <w:p>
       <w:pPr>
-        <w:pStyle w:val="TextBody"/>
+        <w:pStyle w:val="BodyText"/>
+        <w:spacing w:before="0" w:after="180"/>
         <w:rPr>
           <w:lang w:val="en-US" w:eastAsia="en-US" w:bidi="ar-SA"/>
         </w:rPr>
@@ -6231,8 +6115,8 @@
     </w:p>
     <w:p>
       <w:pPr>
-        <w:pStyle w:val="TextBody"/>
-        <w:spacing w:before="180" w:after="180"/>
+        <w:pStyle w:val="BodyText"/>
+        <w:spacing w:before="0" w:after="180"/>
         <w:rPr>
           <w:lang w:val="en-US" w:eastAsia="en-US" w:bidi="ar-SA"/>
         </w:rPr>
@@ -6260,13 +6144,18 @@
       </w:r>
     </w:p>
     <w:sectPr>
-      <w:headerReference w:type="default" r:id="rId2"/>
-      <w:footerReference w:type="default" r:id="rId3"/>
+      <w:headerReference w:type="even" r:id="rId2"/>
+      <w:headerReference w:type="default" r:id="rId3"/>
+      <w:headerReference w:type="first" r:id="rId4"/>
+      <w:footerReference w:type="even" r:id="rId5"/>
+      <w:footerReference w:type="default" r:id="rId6"/>
+      <w:footerReference w:type="first" r:id="rId7"/>
       <w:type w:val="nextPage"/>
       <w:pgSz w:w="11906" w:h="16838"/>
       <w:pgMar w:left="1134" w:right="1134" w:gutter="0" w:header="567" w:top="1758" w:footer="567" w:bottom="1758"/>
       <w:pgNumType w:fmt="decimal"/>
       <w:formProt w:val="false"/>
+      <w:titlePg/>
       <w:textDirection w:val="lrTb"/>
       <w:docGrid w:type="default" w:linePitch="100" w:charSpace="0"/>
     </w:sectPr>
@@ -6275,20 +6164,21 @@
 </file>
 
 <file path=word/footer1.xml><?xml version="1.0" encoding="utf-8"?>
-<w:ftr xmlns:o="urn:schemas-microsoft-com:office:office" xmlns:r="http://schemas.openxmlformats.org/officeDocument/2006/relationships" xmlns:v="urn:schemas-microsoft-com:vml" xmlns:w="http://schemas.openxmlformats.org/wordprocessingml/2006/main" xmlns:w10="urn:schemas-microsoft-com:office:word" xmlns:wp="http://schemas.openxmlformats.org/drawingml/2006/wordprocessingDrawing" xmlns:wps="http://schemas.microsoft.com/office/word/2010/wordprocessingShape" xmlns:wpg="http://schemas.microsoft.com/office/word/2010/wordprocessingGroup" xmlns:mc="http://schemas.openxmlformats.org/markup-compatibility/2006" xmlns:wp14="http://schemas.microsoft.com/office/word/2010/wordprocessingDrawing" xmlns:w14="http://schemas.microsoft.com/office/word/2010/wordml" xmlns:w15="http://schemas.microsoft.com/office/word/2012/wordml" mc:Ignorable="w14 wp14 w15">
+<w:ftr xmlns:o="urn:schemas-microsoft-com:office:office" xmlns:r="http://schemas.openxmlformats.org/officeDocument/2006/relationships" xmlns:v="urn:schemas-microsoft-com:vml" xmlns:w="http://schemas.openxmlformats.org/wordprocessingml/2006/main" xmlns:w10="urn:schemas-microsoft-com:office:word" xmlns:wp="http://schemas.openxmlformats.org/drawingml/2006/wordprocessingDrawing" xmlns:pic="http://schemas.openxmlformats.org/drawingml/2006/picture" xmlns:wps="http://schemas.microsoft.com/office/word/2010/wordprocessingShape" xmlns:wpg="http://schemas.microsoft.com/office/word/2010/wordprocessingGroup" xmlns:mc="http://schemas.openxmlformats.org/markup-compatibility/2006" xmlns:wp14="http://schemas.microsoft.com/office/word/2010/wordprocessingDrawing" xmlns:w14="http://schemas.microsoft.com/office/word/2010/wordml" xmlns:w15="http://schemas.microsoft.com/office/word/2012/wordml" mc:Ignorable="w14 wp14 w15">
   <w:p>
     <w:pPr>
-      <w:pStyle w:val="CabealhoeRodap"/>
-      <w:rPr>
-        <w:lang w:val="pt-BR" w:eastAsia="en-US" w:bidi="ar-SA"/>
-      </w:rPr>
+      <w:pStyle w:val="Footer"/>
+      <w:rPr/>
     </w:pPr>
     <w:r>
-      <w:rPr>
-        <w:lang w:val="pt-BR" w:eastAsia="en-US" w:bidi="ar-SA"/>
-      </w:rPr>
+      <w:rPr/>
     </w:r>
   </w:p>
+</w:ftr>
+</file>
+
+<file path=word/footer2.xml><?xml version="1.0" encoding="utf-8"?>
+<w:ftr xmlns:o="urn:schemas-microsoft-com:office:office" xmlns:r="http://schemas.openxmlformats.org/officeDocument/2006/relationships" xmlns:v="urn:schemas-microsoft-com:vml" xmlns:w="http://schemas.openxmlformats.org/wordprocessingml/2006/main" xmlns:w10="urn:schemas-microsoft-com:office:word" xmlns:wp="http://schemas.openxmlformats.org/drawingml/2006/wordprocessingDrawing" xmlns:pic="http://schemas.openxmlformats.org/drawingml/2006/picture" xmlns:wps="http://schemas.microsoft.com/office/word/2010/wordprocessingShape" xmlns:wpg="http://schemas.microsoft.com/office/word/2010/wordprocessingGroup" xmlns:mc="http://schemas.openxmlformats.org/markup-compatibility/2006" xmlns:wp14="http://schemas.microsoft.com/office/word/2010/wordprocessingDrawing" xmlns:w14="http://schemas.microsoft.com/office/word/2010/wordml" xmlns:w15="http://schemas.microsoft.com/office/word/2012/wordml" mc:Ignorable="w14 wp14 w15">
   <w:p>
     <w:pPr>
       <w:pStyle w:val="Normal"/>
@@ -6304,7 +6194,7 @@
             <wp:inline distT="0" distB="0" distL="0" distR="0">
               <wp:extent cx="6135370" cy="34290"/>
               <wp:effectExtent l="0" t="0" r="0" b="0"/>
-              <wp:docPr id="4" name="Shape4"/>
+              <wp:docPr id="6" name="Shape 2"/>
               <a:graphic xmlns:a="http://schemas.openxmlformats.org/drawingml/2006/main">
                 <a:graphicData uri="http://schemas.microsoft.com/office/word/2010/wordprocessingShape">
                   <wps:wsp>
@@ -6341,7 +6231,7 @@
         </mc:Choice>
         <mc:Fallback>
           <w:pict>
-            <v:rect id="shape_0" ID="Shape4" path="m0,0l-2147483645,0l-2147483645,-2147483646l0,-2147483646xe" fillcolor="white" stroked="t" o:allowincell="f" style="position:absolute;margin-left:0pt;margin-top:-2.75pt;width:483.05pt;height:2.65pt;mso-wrap-style:none;v-text-anchor:middle;mso-position-vertical:top">
+            <v:rect id="shape_0" ID="Shape 2" path="m0,0l-2147483645,0l-2147483645,-2147483646l0,-2147483646xe" fillcolor="white" stroked="t" o:allowincell="f" style="position:absolute;margin-left:0pt;margin-top:-2.75pt;width:483.05pt;height:2.65pt;mso-wrap-style:none;v-text-anchor:middle;mso-position-vertical:top">
               <v:fill o:detectmouseclick="t" type="solid" color2="black"/>
               <v:stroke color="black" joinstyle="round" endcap="flat"/>
               <w10:wrap type="square"/>
@@ -6353,7 +6243,7 @@
   </w:p>
   <w:tbl>
     <w:tblPr>
-      <w:tblW w:w="9621" w:type="dxa"/>
+      <w:tblW w:w="9622" w:type="dxa"/>
       <w:jc w:val="center"/>
       <w:tblInd w:w="0" w:type="dxa"/>
       <w:tblLayout w:type="fixed"/>
@@ -6365,21 +6255,16 @@
       </w:tblCellMar>
     </w:tblPr>
     <w:tblGrid>
-      <w:gridCol w:w="4540"/>
-      <w:gridCol w:w="198"/>
-      <w:gridCol w:w="1633"/>
-      <w:gridCol w:w="194"/>
-      <w:gridCol w:w="973"/>
-      <w:gridCol w:w="200"/>
-      <w:gridCol w:w="640"/>
-      <w:gridCol w:w="183"/>
-      <w:gridCol w:w="1059"/>
+      <w:gridCol w:w="4707"/>
+      <w:gridCol w:w="3084"/>
+      <w:gridCol w:w="845"/>
+      <w:gridCol w:w="985"/>
     </w:tblGrid>
     <w:tr>
       <w:trPr/>
       <w:tc>
         <w:tcPr>
-          <w:tcW w:w="4540" w:type="dxa"/>
+          <w:tcW w:w="4707" w:type="dxa"/>
           <w:tcBorders/>
           <w:vAlign w:val="center"/>
         </w:tcPr>
@@ -6388,18 +6273,11 @@
             <w:pStyle w:val="CabealhoeRodap"/>
             <w:widowControl w:val="false"/>
             <w:spacing w:before="57" w:after="85"/>
-            <w:ind w:left="0" w:right="0" w:hanging="0"/>
+            <w:ind w:hanging="0" w:left="0" w:right="0"/>
             <w:jc w:val="center"/>
             <w:rPr>
-              <w:rFonts w:ascii="Ubuntu" w:hAnsi="Ubuntu" w:eastAsia="Cambria" w:cs="" w:cstheme="minorBidi" w:eastAsiaTheme="minorHAnsi"/>
-              <w:b/>
-              <w:b/>
-              <w:bCs/>
-              <w:color w:val="auto"/>
-              <w:kern w:val="0"/>
-              <w:sz w:val="18"/>
-              <w:szCs w:val="18"/>
-              <w:lang w:val="pt-BR" w:eastAsia="en-US" w:bidi="ar-SA"/>
+              <w:sz w:val="20"/>
+              <w:szCs w:val="20"/>
             </w:rPr>
           </w:pPr>
           <w:r>
@@ -6409,8 +6287,8 @@
               <w:bCs/>
               <w:color w:val="auto"/>
               <w:kern w:val="0"/>
-              <w:sz w:val="18"/>
-              <w:szCs w:val="18"/>
+              <w:sz w:val="20"/>
+              <w:szCs w:val="20"/>
               <w:lang w:val="pt-BR" w:eastAsia="en-US" w:bidi="ar-SA"/>
             </w:rPr>
             <w:t>FF Consultoria em Bioestatística e Epidemiologia</w:t>
@@ -6421,75 +6299,31 @@
             <w:pStyle w:val="CabealhoeRodap"/>
             <w:widowControl w:val="false"/>
             <w:spacing w:before="57" w:after="85"/>
-            <w:ind w:left="0" w:right="0" w:hanging="0"/>
+            <w:ind w:hanging="0" w:left="0" w:right="0"/>
             <w:jc w:val="center"/>
             <w:rPr>
-              <w:rFonts w:ascii="Ubuntu" w:hAnsi="Ubuntu" w:eastAsia="Cambria" w:cs="" w:cstheme="minorBidi" w:eastAsiaTheme="minorHAnsi"/>
-              <w:color w:val="auto"/>
-              <w:kern w:val="0"/>
               <w:sz w:val="20"/>
-              <w:szCs w:val="24"/>
-              <w:lang w:val="pt-BR" w:eastAsia="en-US" w:bidi="ar-SA"/>
+              <w:szCs w:val="20"/>
             </w:rPr>
           </w:pPr>
           <w:r>
             <w:rPr>
-              <w:rFonts w:eastAsia="Cambria" w:cs="" w:cstheme="minorBidi" w:eastAsiaTheme="minorHAnsi"/>
+              <w:rFonts w:eastAsia="Cambria" w:cs="" w:ascii="Ubuntu Mono" w:hAnsi="Ubuntu Mono" w:cstheme="minorBidi" w:eastAsiaTheme="minorHAnsi"/>
               <w:b w:val="false"/>
               <w:bCs w:val="false"/>
               <w:color w:val="auto"/>
               <w:kern w:val="0"/>
               <w:sz w:val="20"/>
-              <w:szCs w:val="24"/>
+              <w:szCs w:val="20"/>
               <w:lang w:val="pt-BR" w:eastAsia="en-US" w:bidi="ar-SA"/>
             </w:rPr>
             <w:t>CNPJ: 42.154.074/0001-22</w:t>
           </w:r>
         </w:p>
-        <w:p>
-          <w:pPr>
-            <w:pStyle w:val="Textoprformatado"/>
-            <w:widowControl w:val="false"/>
-            <w:jc w:val="center"/>
-            <w:rPr/>
-          </w:pPr>
-          <w:hyperlink r:id="rId1">
-            <w:r>
-              <w:rPr>
-                <w:rStyle w:val="LinkdaInternet"/>
-                <w:color w:val="345A8A"/>
-                <w:lang w:val="pt-BR" w:eastAsia="en-US" w:bidi="ar-SA"/>
-              </w:rPr>
-              <w:t>https://philsf-biostat.github.io/</w:t>
-            </w:r>
-          </w:hyperlink>
-        </w:p>
       </w:tc>
       <w:tc>
         <w:tcPr>
-          <w:tcW w:w="198" w:type="dxa"/>
-          <w:tcBorders/>
-          <w:vAlign w:val="center"/>
-        </w:tcPr>
-        <w:p>
-          <w:pPr>
-            <w:pStyle w:val="CabealhoeRodap"/>
-            <w:widowControl w:val="false"/>
-            <w:jc w:val="center"/>
-            <w:rPr>
-              <w:lang w:val="en-US" w:eastAsia="en-US" w:bidi="ar-SA"/>
-            </w:rPr>
-          </w:pPr>
-          <w:r>
-            <w:rPr>
-              <w:lang w:val="en-US" w:eastAsia="en-US" w:bidi="ar-SA"/>
-            </w:rPr>
-          </w:r>
-        </w:p>
-      </w:tc>
-      <w:tc>
-        <w:tcPr>
-          <w:tcW w:w="1633" w:type="dxa"/>
+          <w:tcW w:w="3084" w:type="dxa"/>
           <w:tcBorders/>
           <w:vAlign w:val="center"/>
         </w:tcPr>
@@ -6499,38 +6333,34 @@
             <w:widowControl w:val="false"/>
             <w:jc w:val="center"/>
             <w:rPr>
-              <w:b/>
+              <w:rFonts w:ascii="Ubuntu" w:hAnsi="Ubuntu" w:eastAsia="Liberation Mono" w:cs="Liberation Mono"/>
               <w:b/>
               <w:bCs/>
+              <w:color w:val="auto"/>
+              <w:kern w:val="0"/>
+              <w:sz w:val="20"/>
+              <w:szCs w:val="20"/>
               <w:lang w:val="en-US" w:eastAsia="en-US" w:bidi="ar-SA"/>
             </w:rPr>
           </w:pPr>
           <w:r>
             <w:rPr>
-              <w:b/>
-              <w:bCs/>
-              <w:lang w:val="en-US" w:eastAsia="en-US" w:bidi="ar-SA"/>
-            </w:rPr>
-            <w:t>SA</w:t>
-          </w:r>
-          <w:r>
-            <w:rPr>
-              <w:rFonts w:eastAsia="Liberation Mono" w:cs="Liberation Mono"/>
+              <w:rFonts w:eastAsia="Liberation Mono" w:cs="Liberation Mono" w:ascii="Ubuntu" w:hAnsi="Ubuntu"/>
               <w:b/>
               <w:bCs/>
               <w:color w:val="auto"/>
               <w:kern w:val="0"/>
-              <w:sz w:val="24"/>
+              <w:sz w:val="20"/>
               <w:szCs w:val="20"/>
               <w:lang w:val="en-US" w:eastAsia="en-US" w:bidi="ar-SA"/>
             </w:rPr>
-            <w:t>P</w:t>
+            <w:t>Statistical Analysis Plan</w:t>
           </w:r>
         </w:p>
       </w:tc>
       <w:tc>
         <w:tcPr>
-          <w:tcW w:w="194" w:type="dxa"/>
+          <w:tcW w:w="845" w:type="dxa"/>
           <w:tcBorders/>
           <w:vAlign w:val="center"/>
         </w:tcPr>
@@ -6539,54 +6369,7 @@
             <w:pStyle w:val="CabealhoeRodap"/>
             <w:widowControl w:val="false"/>
             <w:jc w:val="center"/>
-            <w:rPr>
-              <w:rFonts w:ascii="Arial" w:hAnsi="Arial" w:eastAsia="Cambria" w:cs="" w:cstheme="minorBidi" w:eastAsiaTheme="minorHAnsi"/>
-              <w:b/>
-              <w:b/>
-              <w:bCs/>
-              <w:color w:val="auto"/>
-              <w:kern w:val="0"/>
-              <w:sz w:val="20"/>
-              <w:szCs w:val="24"/>
-              <w:lang w:val="en-US" w:eastAsia="en-US" w:bidi="ar-SA"/>
-            </w:rPr>
-          </w:pPr>
-          <w:r>
-            <w:rPr>
-              <w:rFonts w:eastAsia="Cambria" w:cs="" w:cstheme="minorBidi" w:eastAsiaTheme="minorHAnsi" w:ascii="Arial" w:hAnsi="Arial"/>
-              <w:b/>
-              <w:bCs/>
-              <w:color w:val="auto"/>
-              <w:kern w:val="0"/>
-              <w:sz w:val="20"/>
-              <w:szCs w:val="24"/>
-              <w:lang w:val="en-US" w:eastAsia="en-US" w:bidi="ar-SA"/>
-            </w:rPr>
-          </w:r>
-        </w:p>
-      </w:tc>
-      <w:tc>
-        <w:tcPr>
-          <w:tcW w:w="973" w:type="dxa"/>
-          <w:tcBorders/>
-          <w:vAlign w:val="center"/>
-        </w:tcPr>
-        <w:p>
-          <w:pPr>
-            <w:pStyle w:val="CabealhoeRodap"/>
-            <w:widowControl w:val="false"/>
-            <w:jc w:val="center"/>
-            <w:rPr>
-              <w:rFonts w:eastAsia="Cambria" w:cs=""/>
-              <w:b/>
-              <w:b/>
-              <w:bCs/>
-              <w:color w:val="auto"/>
-              <w:kern w:val="0"/>
-              <w:sz w:val="20"/>
-              <w:szCs w:val="24"/>
-              <w:lang w:val="en-US" w:eastAsia="en-US" w:bidi="ar-SA"/>
-            </w:rPr>
+            <w:rPr/>
           </w:pPr>
           <w:r>
             <w:rPr>
@@ -6596,7 +6379,7 @@
               <w:color w:val="auto"/>
               <w:kern w:val="0"/>
               <w:sz w:val="20"/>
-              <w:szCs w:val="24"/>
+              <w:szCs w:val="20"/>
               <w:lang w:val="en-US" w:eastAsia="en-US" w:bidi="ar-SA"/>
             </w:rPr>
             <w:t>Version</w:t>
@@ -6608,26 +6391,25 @@
             <w:widowControl w:val="false"/>
             <w:jc w:val="center"/>
             <w:rPr>
-              <w:rFonts w:ascii="Arial" w:hAnsi="Arial" w:eastAsia="Cambria" w:cs="" w:cstheme="minorBidi" w:eastAsiaTheme="minorHAnsi"/>
-              <w:b w:val="false"/>
+              <w:rFonts w:ascii="Ubuntu" w:hAnsi="Ubuntu" w:eastAsia="Cambria" w:cs="" w:cstheme="minorBidi" w:eastAsiaTheme="minorHAnsi"/>
               <w:b w:val="false"/>
               <w:bCs w:val="false"/>
               <w:color w:val="auto"/>
               <w:kern w:val="0"/>
               <w:sz w:val="20"/>
-              <w:szCs w:val="24"/>
+              <w:szCs w:val="20"/>
               <w:lang w:val="en-US" w:eastAsia="en-US" w:bidi="ar-SA"/>
             </w:rPr>
           </w:pPr>
           <w:r>
             <w:rPr>
-              <w:rFonts w:eastAsia="Cambria" w:cs="" w:cstheme="minorBidi" w:eastAsiaTheme="minorHAnsi" w:ascii="Arial" w:hAnsi="Arial"/>
+              <w:rFonts w:eastAsia="Cambria" w:cs="" w:cstheme="minorBidi" w:eastAsiaTheme="minorHAnsi"/>
               <w:b w:val="false"/>
               <w:bCs w:val="false"/>
               <w:color w:val="auto"/>
               <w:kern w:val="0"/>
               <w:sz w:val="20"/>
-              <w:szCs w:val="24"/>
+              <w:szCs w:val="20"/>
               <w:lang w:val="en-US" w:eastAsia="en-US" w:bidi="ar-SA"/>
             </w:rPr>
           </w:r>
@@ -6638,11 +6420,13 @@
             <w:widowControl w:val="false"/>
             <w:jc w:val="center"/>
             <w:rPr>
-              <w:lang w:val="en-US" w:eastAsia="en-US" w:bidi="ar-SA"/>
+              <w:rFonts w:ascii="Ubuntu Mono" w:hAnsi="Ubuntu Mono"/>
             </w:rPr>
           </w:pPr>
           <w:r>
             <w:rPr>
+              <w:sz w:val="20"/>
+              <w:szCs w:val="20"/>
               <w:lang w:val="en-US" w:eastAsia="en-US" w:bidi="ar-SA"/>
             </w:rPr>
             <w:t>1</w:t>
@@ -6651,7 +6435,7 @@
       </w:tc>
       <w:tc>
         <w:tcPr>
-          <w:tcW w:w="200" w:type="dxa"/>
+          <w:tcW w:w="985" w:type="dxa"/>
           <w:tcBorders/>
           <w:vAlign w:val="center"/>
         </w:tcPr>
@@ -6660,39 +6444,7 @@
             <w:pStyle w:val="CabealhoeRodap"/>
             <w:widowControl w:val="false"/>
             <w:jc w:val="center"/>
-            <w:rPr>
-              <w:lang w:val="en-US" w:eastAsia="en-US" w:bidi="ar-SA"/>
-            </w:rPr>
-          </w:pPr>
-          <w:r>
-            <w:rPr>
-              <w:lang w:val="en-US" w:eastAsia="en-US" w:bidi="ar-SA"/>
-            </w:rPr>
-          </w:r>
-        </w:p>
-      </w:tc>
-      <w:tc>
-        <w:tcPr>
-          <w:tcW w:w="640" w:type="dxa"/>
-          <w:tcBorders/>
-          <w:vAlign w:val="center"/>
-        </w:tcPr>
-        <w:p>
-          <w:pPr>
-            <w:pStyle w:val="CabealhoeRodap"/>
-            <w:widowControl w:val="false"/>
-            <w:jc w:val="center"/>
-            <w:rPr>
-              <w:rFonts w:eastAsia="Cambria" w:cs=""/>
-              <w:b/>
-              <w:b/>
-              <w:bCs/>
-              <w:color w:val="auto"/>
-              <w:kern w:val="0"/>
-              <w:sz w:val="20"/>
-              <w:szCs w:val="24"/>
-              <w:lang w:val="en-US" w:eastAsia="en-US" w:bidi="ar-SA"/>
-            </w:rPr>
+            <w:rPr/>
           </w:pPr>
           <w:r>
             <w:rPr>
@@ -6702,117 +6454,7 @@
               <w:color w:val="auto"/>
               <w:kern w:val="0"/>
               <w:sz w:val="20"/>
-              <w:szCs w:val="24"/>
-              <w:lang w:val="en-US" w:eastAsia="en-US" w:bidi="ar-SA"/>
-            </w:rPr>
-            <w:t>Year</w:t>
-          </w:r>
-        </w:p>
-        <w:p>
-          <w:pPr>
-            <w:pStyle w:val="CabealhoeRodap"/>
-            <w:widowControl w:val="false"/>
-            <w:jc w:val="center"/>
-            <w:rPr>
-              <w:lang w:val="en-US" w:eastAsia="en-US" w:bidi="ar-SA"/>
-            </w:rPr>
-          </w:pPr>
-          <w:r>
-            <w:rPr>
-              <w:lang w:val="en-US" w:eastAsia="en-US" w:bidi="ar-SA"/>
-            </w:rPr>
-          </w:r>
-        </w:p>
-        <w:p>
-          <w:pPr>
-            <w:pStyle w:val="Textoprformatado"/>
-            <w:widowControl w:val="false"/>
-            <w:jc w:val="center"/>
-            <w:rPr>
-              <w:lang w:val="en-US" w:eastAsia="en-US" w:bidi="ar-SA"/>
-            </w:rPr>
-          </w:pPr>
-          <w:r>
-            <w:rPr/>
-            <w:fldChar w:fldCharType="begin"/>
-          </w:r>
-          <w:r>
-            <w:rPr/>
-            <w:instrText xml:space="preserve"> DATE \@"yyyy" </w:instrText>
-          </w:r>
-          <w:r>
-            <w:rPr/>
-            <w:fldChar w:fldCharType="separate"/>
-          </w:r>
-          <w:r>
-            <w:rPr/>
-            <w:t>2022</w:t>
-          </w:r>
-          <w:r>
-            <w:rPr/>
-            <w:fldChar w:fldCharType="end"/>
-          </w:r>
-        </w:p>
-      </w:tc>
-      <w:tc>
-        <w:tcPr>
-          <w:tcW w:w="183" w:type="dxa"/>
-          <w:tcBorders/>
-          <w:vAlign w:val="center"/>
-        </w:tcPr>
-        <w:p>
-          <w:pPr>
-            <w:pStyle w:val="CabealhoeRodap"/>
-            <w:widowControl w:val="false"/>
-            <w:jc w:val="center"/>
-            <w:rPr>
-              <w:b/>
-              <w:b/>
-              <w:bCs/>
-              <w:lang w:val="en-US" w:eastAsia="en-US" w:bidi="ar-SA"/>
-            </w:rPr>
-          </w:pPr>
-          <w:r>
-            <w:rPr>
-              <w:b/>
-              <w:bCs/>
-              <w:lang w:val="en-US" w:eastAsia="en-US" w:bidi="ar-SA"/>
-            </w:rPr>
-          </w:r>
-        </w:p>
-      </w:tc>
-      <w:tc>
-        <w:tcPr>
-          <w:tcW w:w="1059" w:type="dxa"/>
-          <w:tcBorders/>
-          <w:vAlign w:val="center"/>
-        </w:tcPr>
-        <w:p>
-          <w:pPr>
-            <w:pStyle w:val="CabealhoeRodap"/>
-            <w:widowControl w:val="false"/>
-            <w:jc w:val="center"/>
-            <w:rPr>
-              <w:rFonts w:eastAsia="Cambria" w:cs=""/>
-              <w:b/>
-              <w:b/>
-              <w:bCs/>
-              <w:color w:val="auto"/>
-              <w:kern w:val="0"/>
-              <w:sz w:val="20"/>
-              <w:szCs w:val="24"/>
-              <w:lang w:val="en-US" w:eastAsia="en-US" w:bidi="ar-SA"/>
-            </w:rPr>
-          </w:pPr>
-          <w:r>
-            <w:rPr>
-              <w:rFonts w:eastAsia="Cambria" w:cs="" w:cstheme="minorBidi" w:eastAsiaTheme="minorHAnsi"/>
-              <w:b/>
-              <w:bCs/>
-              <w:color w:val="auto"/>
-              <w:kern w:val="0"/>
-              <w:sz w:val="20"/>
-              <w:szCs w:val="24"/>
+              <w:szCs w:val="20"/>
               <w:lang w:val="en-US" w:eastAsia="en-US" w:bidi="ar-SA"/>
             </w:rPr>
             <w:t>Page</w:t>
@@ -6824,11 +6466,16 @@
             <w:widowControl w:val="false"/>
             <w:jc w:val="center"/>
             <w:rPr>
+              <w:rFonts w:ascii="Ubuntu" w:hAnsi="Ubuntu"/>
+              <w:sz w:val="20"/>
+              <w:szCs w:val="20"/>
               <w:lang w:val="en-US" w:eastAsia="en-US" w:bidi="ar-SA"/>
             </w:rPr>
           </w:pPr>
           <w:r>
             <w:rPr>
+              <w:sz w:val="20"/>
+              <w:szCs w:val="20"/>
               <w:lang w:val="en-US" w:eastAsia="en-US" w:bidi="ar-SA"/>
             </w:rPr>
           </w:r>
@@ -6839,77 +6486,101 @@
             <w:widowControl w:val="false"/>
             <w:jc w:val="center"/>
             <w:rPr>
-              <w:lang w:val="en-US" w:eastAsia="en-US" w:bidi="ar-SA"/>
+              <w:rFonts w:ascii="Ubuntu Mono" w:hAnsi="Ubuntu Mono"/>
             </w:rPr>
           </w:pPr>
           <w:r>
             <w:rPr>
+              <w:sz w:val="20"/>
+              <w:szCs w:val="20"/>
               <w:lang w:val="en-US" w:eastAsia="en-US" w:bidi="ar-SA"/>
             </w:rPr>
             <w:fldChar w:fldCharType="begin"/>
           </w:r>
           <w:r>
             <w:rPr>
+              <w:sz w:val="20"/>
+              <w:szCs w:val="20"/>
               <w:lang w:val="en-US" w:eastAsia="en-US" w:bidi="ar-SA"/>
             </w:rPr>
             <w:instrText xml:space="preserve"> PAGE </w:instrText>
           </w:r>
           <w:r>
             <w:rPr>
+              <w:sz w:val="20"/>
+              <w:szCs w:val="20"/>
               <w:lang w:val="en-US" w:eastAsia="en-US" w:bidi="ar-SA"/>
             </w:rPr>
             <w:fldChar w:fldCharType="separate"/>
           </w:r>
           <w:r>
             <w:rPr>
+              <w:sz w:val="20"/>
+              <w:szCs w:val="20"/>
               <w:lang w:val="en-US" w:eastAsia="en-US" w:bidi="ar-SA"/>
             </w:rPr>
             <w:t>10</w:t>
           </w:r>
           <w:r>
             <w:rPr>
+              <w:sz w:val="20"/>
+              <w:szCs w:val="20"/>
               <w:lang w:val="en-US" w:eastAsia="en-US" w:bidi="ar-SA"/>
             </w:rPr>
             <w:fldChar w:fldCharType="end"/>
           </w:r>
           <w:r>
             <w:rPr>
+              <w:sz w:val="20"/>
+              <w:szCs w:val="20"/>
               <w:lang w:val="en-US" w:eastAsia="en-US" w:bidi="ar-SA"/>
             </w:rPr>
             <w:t xml:space="preserve"> </w:t>
           </w:r>
           <w:r>
             <w:rPr>
+              <w:sz w:val="20"/>
+              <w:szCs w:val="20"/>
               <w:lang w:val="en-US" w:eastAsia="en-US" w:bidi="ar-SA"/>
             </w:rPr>
             <w:t xml:space="preserve">/ </w:t>
           </w:r>
           <w:r>
             <w:rPr>
+              <w:sz w:val="20"/>
+              <w:szCs w:val="20"/>
               <w:lang w:val="en-US" w:eastAsia="en-US" w:bidi="ar-SA"/>
             </w:rPr>
             <w:fldChar w:fldCharType="begin"/>
           </w:r>
           <w:r>
             <w:rPr>
+              <w:sz w:val="20"/>
+              <w:szCs w:val="20"/>
               <w:lang w:val="en-US" w:eastAsia="en-US" w:bidi="ar-SA"/>
             </w:rPr>
             <w:instrText xml:space="preserve"> NUMPAGES </w:instrText>
           </w:r>
           <w:r>
             <w:rPr>
+              <w:sz w:val="20"/>
+              <w:szCs w:val="20"/>
               <w:lang w:val="en-US" w:eastAsia="en-US" w:bidi="ar-SA"/>
             </w:rPr>
             <w:fldChar w:fldCharType="separate"/>
           </w:r>
           <w:r>
             <w:rPr>
+              <w:sz w:val="20"/>
+              <w:szCs w:val="20"/>
               <w:lang w:val="en-US" w:eastAsia="en-US" w:bidi="ar-SA"/>
             </w:rPr>
             <w:t>10</w:t>
           </w:r>
           <w:r>
             <w:rPr>
+              <w:sz w:val="20"/>
+              <w:szCs w:val="20"/>
               <w:lang w:val="en-US" w:eastAsia="en-US" w:bidi="ar-SA"/>
             </w:rPr>
             <w:fldChar w:fldCharType="end"/>
@@ -6931,8 +6602,283 @@
 </w:ftr>
 </file>
 
+<file path=word/footer3.xml><?xml version="1.0" encoding="utf-8"?>
+<w:ftr xmlns:o="urn:schemas-microsoft-com:office:office" xmlns:r="http://schemas.openxmlformats.org/officeDocument/2006/relationships" xmlns:v="urn:schemas-microsoft-com:vml" xmlns:w="http://schemas.openxmlformats.org/wordprocessingml/2006/main" xmlns:w10="urn:schemas-microsoft-com:office:word" xmlns:wp="http://schemas.openxmlformats.org/drawingml/2006/wordprocessingDrawing" xmlns:pic="http://schemas.openxmlformats.org/drawingml/2006/picture" xmlns:wps="http://schemas.microsoft.com/office/word/2010/wordprocessingShape" xmlns:wpg="http://schemas.microsoft.com/office/word/2010/wordprocessingGroup" xmlns:mc="http://schemas.openxmlformats.org/markup-compatibility/2006" xmlns:wp14="http://schemas.microsoft.com/office/word/2010/wordprocessingDrawing" xmlns:w14="http://schemas.microsoft.com/office/word/2010/wordml" xmlns:w15="http://schemas.microsoft.com/office/word/2012/wordml" mc:Ignorable="w14 wp14 w15">
+  <w:p>
+    <w:pPr>
+      <w:pStyle w:val="Normal"/>
+      <w:spacing w:before="0" w:after="200"/>
+      <w:rPr>
+        <w:lang w:val="pt-BR" w:eastAsia="en-US" w:bidi="ar-SA"/>
+      </w:rPr>
+    </w:pPr>
+    <w:r>
+      <w:rPr/>
+      <mc:AlternateContent>
+        <mc:Choice Requires="wps">
+          <w:drawing>
+            <wp:inline distT="0" distB="0" distL="0" distR="0">
+              <wp:extent cx="6135370" cy="34290"/>
+              <wp:effectExtent l="0" t="0" r="0" b="0"/>
+              <wp:docPr id="7" name="Shape 4"/>
+              <a:graphic xmlns:a="http://schemas.openxmlformats.org/drawingml/2006/main">
+                <a:graphicData uri="http://schemas.microsoft.com/office/word/2010/wordprocessingShape">
+                  <wps:wsp>
+                    <wps:cNvSpPr/>
+                    <wps:spPr>
+                      <a:xfrm>
+                        <a:off x="0" y="0"/>
+                        <a:ext cx="6135480" cy="34200"/>
+                      </a:xfrm>
+                      <a:prstGeom prst="rect">
+                        <a:avLst/>
+                      </a:prstGeom>
+                      <a:solidFill>
+                        <a:srgbClr val="ffffff"/>
+                      </a:solidFill>
+                      <a:ln w="0">
+                        <a:solidFill>
+                          <a:srgbClr val="000000"/>
+                        </a:solidFill>
+                      </a:ln>
+                    </wps:spPr>
+                    <wps:style>
+                      <a:lnRef idx="0"/>
+                      <a:fillRef idx="0"/>
+                      <a:effectRef idx="0"/>
+                      <a:fontRef idx="minor"/>
+                    </wps:style>
+                    <wps:bodyPr/>
+                  </wps:wsp>
+                </a:graphicData>
+              </a:graphic>
+            </wp:inline>
+          </w:drawing>
+        </mc:Choice>
+        <mc:Fallback>
+          <w:pict>
+            <v:rect id="shape_0" ID="Shape 4" path="m0,0l-2147483645,0l-2147483645,-2147483646l0,-2147483646xe" fillcolor="white" stroked="t" o:allowincell="f" style="position:absolute;margin-left:0pt;margin-top:-2.75pt;width:483.05pt;height:2.65pt;mso-wrap-style:none;v-text-anchor:middle;mso-position-vertical:top">
+              <v:fill o:detectmouseclick="t" type="solid" color2="black"/>
+              <v:stroke color="black" joinstyle="round" endcap="flat"/>
+              <w10:wrap type="square"/>
+            </v:rect>
+          </w:pict>
+        </mc:Fallback>
+      </mc:AlternateContent>
+    </w:r>
+  </w:p>
+</w:ftr>
+</file>
+
 <file path=word/header1.xml><?xml version="1.0" encoding="utf-8"?>
-<w:hdr xmlns:o="urn:schemas-microsoft-com:office:office" xmlns:r="http://schemas.openxmlformats.org/officeDocument/2006/relationships" xmlns:v="urn:schemas-microsoft-com:vml" xmlns:w="http://schemas.openxmlformats.org/wordprocessingml/2006/main" xmlns:w10="urn:schemas-microsoft-com:office:word" xmlns:wp="http://schemas.openxmlformats.org/drawingml/2006/wordprocessingDrawing" xmlns:wps="http://schemas.microsoft.com/office/word/2010/wordprocessingShape" xmlns:wpg="http://schemas.microsoft.com/office/word/2010/wordprocessingGroup" xmlns:mc="http://schemas.openxmlformats.org/markup-compatibility/2006" xmlns:wp14="http://schemas.microsoft.com/office/word/2010/wordprocessingDrawing" xmlns:w14="http://schemas.microsoft.com/office/word/2010/wordml" xmlns:w15="http://schemas.microsoft.com/office/word/2012/wordml" mc:Ignorable="w14 wp14 w15">
+<w:hdr xmlns:o="urn:schemas-microsoft-com:office:office" xmlns:r="http://schemas.openxmlformats.org/officeDocument/2006/relationships" xmlns:v="urn:schemas-microsoft-com:vml" xmlns:w="http://schemas.openxmlformats.org/wordprocessingml/2006/main" xmlns:w10="urn:schemas-microsoft-com:office:word" xmlns:wp="http://schemas.openxmlformats.org/drawingml/2006/wordprocessingDrawing" xmlns:pic="http://schemas.openxmlformats.org/drawingml/2006/picture" xmlns:wps="http://schemas.microsoft.com/office/word/2010/wordprocessingShape" xmlns:wpg="http://schemas.microsoft.com/office/word/2010/wordprocessingGroup" xmlns:mc="http://schemas.openxmlformats.org/markup-compatibility/2006" xmlns:wp14="http://schemas.microsoft.com/office/word/2010/wordprocessingDrawing" xmlns:w14="http://schemas.microsoft.com/office/word/2010/wordml" xmlns:w15="http://schemas.microsoft.com/office/word/2012/wordml" mc:Ignorable="w14 wp14 w15">
+  <w:p>
+    <w:pPr>
+      <w:pStyle w:val="Header"/>
+      <w:rPr/>
+    </w:pPr>
+    <w:r>
+      <w:rPr/>
+    </w:r>
+  </w:p>
+</w:hdr>
+</file>
+
+<file path=word/header2.xml><?xml version="1.0" encoding="utf-8"?>
+<w:hdr xmlns:o="urn:schemas-microsoft-com:office:office" xmlns:r="http://schemas.openxmlformats.org/officeDocument/2006/relationships" xmlns:v="urn:schemas-microsoft-com:vml" xmlns:w="http://schemas.openxmlformats.org/wordprocessingml/2006/main" xmlns:w10="urn:schemas-microsoft-com:office:word" xmlns:wp="http://schemas.openxmlformats.org/drawingml/2006/wordprocessingDrawing" xmlns:pic="http://schemas.openxmlformats.org/drawingml/2006/picture" xmlns:wps="http://schemas.microsoft.com/office/word/2010/wordprocessingShape" xmlns:wpg="http://schemas.microsoft.com/office/word/2010/wordprocessingGroup" xmlns:mc="http://schemas.openxmlformats.org/markup-compatibility/2006" xmlns:wp14="http://schemas.microsoft.com/office/word/2010/wordprocessingDrawing" xmlns:w14="http://schemas.microsoft.com/office/word/2010/wordml" xmlns:w15="http://schemas.microsoft.com/office/word/2012/wordml" mc:Ignorable="w14 wp14 w15">
+  <w:tbl>
+    <w:tblPr>
+      <w:tblW w:w="9638" w:type="dxa"/>
+      <w:jc w:val="center"/>
+      <w:tblInd w:w="0" w:type="dxa"/>
+      <w:tblLayout w:type="fixed"/>
+      <w:tblCellMar>
+        <w:top w:w="0" w:type="dxa"/>
+        <w:left w:w="0" w:type="dxa"/>
+        <w:bottom w:w="0" w:type="dxa"/>
+        <w:right w:w="0" w:type="dxa"/>
+      </w:tblCellMar>
+    </w:tblPr>
+    <w:tblGrid>
+      <w:gridCol w:w="9638"/>
+    </w:tblGrid>
+    <w:tr>
+      <w:trPr/>
+      <w:tc>
+        <w:tcPr>
+          <w:tcW w:w="9638" w:type="dxa"/>
+          <w:tcBorders/>
+          <w:vAlign w:val="center"/>
+        </w:tcPr>
+        <w:p>
+          <w:pPr>
+            <w:pStyle w:val="CabealhoeRodap"/>
+            <w:widowControl w:val="false"/>
+            <w:rPr>
+              <w:lang w:val="en-US" w:eastAsia="en-US" w:bidi="ar-SA"/>
+            </w:rPr>
+          </w:pPr>
+          <w:r>
+            <w:rPr>
+              <w:rFonts w:eastAsia="Cambria" w:cs="" w:cstheme="minorBidi" w:eastAsiaTheme="minorHAnsi"/>
+              <w:b/>
+              <w:bCs/>
+              <w:color w:val="auto"/>
+              <w:kern w:val="0"/>
+              <w:sz w:val="20"/>
+              <w:szCs w:val="24"/>
+              <w:lang w:val="en-US" w:eastAsia="en-US" w:bidi="ar-SA"/>
+            </w:rPr>
+            <w:t>Consulting in Medical Statistics and Clinical Epidemiology</w:t>
+          </w:r>
+        </w:p>
+      </w:tc>
+    </w:tr>
+    <w:tr>
+      <w:trPr/>
+      <w:tc>
+        <w:tcPr>
+          <w:tcW w:w="9638" w:type="dxa"/>
+          <w:tcBorders/>
+          <w:vAlign w:val="center"/>
+        </w:tcPr>
+        <w:p>
+          <w:pPr>
+            <w:pStyle w:val="Textoprformatado"/>
+            <w:widowControl w:val="false"/>
+            <w:jc w:val="center"/>
+            <w:rPr/>
+          </w:pPr>
+          <w:hyperlink r:id="rId1">
+            <w:r>
+              <w:rPr>
+                <w:rStyle w:val="Style"/>
+                <w:color w:val="345A8A"/>
+                <w:sz w:val="20"/>
+                <w:szCs w:val="20"/>
+                <w:lang w:val="pt-BR"/>
+              </w:rPr>
+              <w:t>https://philsf-biostat.github.io/</w:t>
+            </w:r>
+          </w:hyperlink>
+        </w:p>
+      </w:tc>
+    </w:tr>
+  </w:tbl>
+  <w:p>
+    <w:pPr>
+      <w:pStyle w:val="CabealhoeRodap"/>
+      <w:rPr>
+        <w:lang w:val="pt-BR" w:eastAsia="en-US" w:bidi="ar-SA"/>
+      </w:rPr>
+    </w:pPr>
+    <w:r>
+      <w:rPr>
+        <w:lang w:val="pt-BR" w:eastAsia="en-US" w:bidi="ar-SA"/>
+      </w:rPr>
+    </w:r>
+  </w:p>
+  <w:p>
+    <w:pPr>
+      <w:pStyle w:val="Normal"/>
+      <w:spacing w:before="0" w:after="200"/>
+      <w:rPr>
+        <w:lang w:val="pt-BR" w:eastAsia="en-US" w:bidi="ar-SA"/>
+      </w:rPr>
+    </w:pPr>
+    <w:r>
+      <w:rPr/>
+      <w:pict>
+        <v:shapetype id="_x0000_t136" coordsize="21600,21600" o:spt="136" adj="10800" path="m@7,l@8,m@5,21600l@6,21600e">
+          <v:formulas>
+            <v:f eqn="sum #0 0 10800"/>
+            <v:f eqn="prod #0 2 1"/>
+            <v:f eqn="sum 21600 0 @1"/>
+            <v:f eqn="sum 0 0 @2"/>
+            <v:f eqn="sum 21600 0 @3"/>
+            <v:f eqn="if @0 @3 0"/>
+            <v:f eqn="if @0 21600 @1"/>
+            <v:f eqn="if @0 0 @2"/>
+            <v:f eqn="if @0 @4 21600"/>
+            <v:f eqn="mid @5 @6"/>
+            <v:f eqn="mid @8 @5"/>
+            <v:f eqn="mid @7 @8"/>
+            <v:f eqn="mid @6 @7"/>
+            <v:f eqn="sum @6 0 @5"/>
+          </v:formulas>
+          <v:path textpathok="t" o:connecttype="custom" o:connectlocs="@9,0;@10,10800;@11,21600;@12,10800" o:connectangles="270,180,90,0"/>
+          <v:textpath on="t" fitshape="t"/>
+          <v:handles>
+            <v:h position="#0,bottomRight" xrange="6629,14971"/>
+          </v:handles>
+          <o:lock v:ext="edit" text="t" shapetype="t"/>
+        </v:shapetype>
+        <v:shape id="PowerPlusWaterMarkObject 1" o:spid="shape_0" adj="10800" fillcolor="silver" stroked="f" o:allowincell="f" style="position:absolute;margin-left:7.8pt;margin-top:235.55pt;width:466.35pt;height:164.15pt;mso-wrap-style:none;v-text-anchor:middle;rotation:315;mso-position-horizontal:center;mso-position-horizontal-relative:margin;mso-position-vertical:center;mso-position-vertical-relative:margin" type="_x0000_t136">
+          <v:path textpathok="t"/>
+          <v:textpath on="t" fitshape="t" string="DRAFT" style="font-family:&quot;Ubuntu&quot;;font-size:1pt" trim="t"/>
+          <v:fill o:detectmouseclick="t" type="solid" color2="#3f3f3f" opacity="0.5"/>
+          <v:stroke color="#3465a4" joinstyle="round" endcap="flat"/>
+          <w10:wrap type="none"/>
+        </v:shape>
+      </w:pict>
+      <mc:AlternateContent>
+        <mc:Choice Requires="wps">
+          <w:drawing>
+            <wp:inline distT="0" distB="0" distL="0" distR="0">
+              <wp:extent cx="6135370" cy="34290"/>
+              <wp:effectExtent l="0" t="0" r="0" b="0"/>
+              <wp:docPr id="3" name="Shape 1"/>
+              <a:graphic xmlns:a="http://schemas.openxmlformats.org/drawingml/2006/main">
+                <a:graphicData uri="http://schemas.microsoft.com/office/word/2010/wordprocessingShape">
+                  <wps:wsp>
+                    <wps:cNvSpPr/>
+                    <wps:spPr>
+                      <a:xfrm>
+                        <a:off x="0" y="0"/>
+                        <a:ext cx="6135480" cy="34200"/>
+                      </a:xfrm>
+                      <a:prstGeom prst="rect">
+                        <a:avLst/>
+                      </a:prstGeom>
+                      <a:solidFill>
+                        <a:srgbClr val="ffffff"/>
+                      </a:solidFill>
+                      <a:ln w="0">
+                        <a:solidFill>
+                          <a:srgbClr val="000000"/>
+                        </a:solidFill>
+                      </a:ln>
+                    </wps:spPr>
+                    <wps:style>
+                      <a:lnRef idx="0"/>
+                      <a:fillRef idx="0"/>
+                      <a:effectRef idx="0"/>
+                      <a:fontRef idx="minor"/>
+                    </wps:style>
+                    <wps:bodyPr/>
+                  </wps:wsp>
+                </a:graphicData>
+              </a:graphic>
+            </wp:inline>
+          </w:drawing>
+        </mc:Choice>
+        <mc:Fallback>
+          <w:pict>
+            <v:rect id="shape_0" ID="Shape 1" path="m0,0l-2147483645,0l-2147483645,-2147483646l0,-2147483646xe" fillcolor="white" stroked="t" o:allowincell="f" style="position:absolute;margin-left:0pt;margin-top:-2.75pt;width:483.05pt;height:2.65pt;mso-wrap-style:none;v-text-anchor:middle;mso-position-vertical:top">
+              <v:fill o:detectmouseclick="t" type="solid" color2="black"/>
+              <v:stroke color="black" joinstyle="round" endcap="flat"/>
+              <w10:wrap type="square"/>
+            </v:rect>
+          </w:pict>
+        </mc:Fallback>
+      </mc:AlternateContent>
+    </w:r>
+  </w:p>
+</w:hdr>
+</file>
+
+<file path=word/header3.xml><?xml version="1.0" encoding="utf-8"?>
+<w:hdr xmlns:o="urn:schemas-microsoft-com:office:office" xmlns:r="http://schemas.openxmlformats.org/officeDocument/2006/relationships" xmlns:v="urn:schemas-microsoft-com:vml" xmlns:w="http://schemas.openxmlformats.org/wordprocessingml/2006/main" xmlns:w10="urn:schemas-microsoft-com:office:word" xmlns:wp="http://schemas.openxmlformats.org/drawingml/2006/wordprocessingDrawing" xmlns:pic="http://schemas.openxmlformats.org/drawingml/2006/picture" xmlns:wps="http://schemas.microsoft.com/office/word/2010/wordprocessingShape" xmlns:wpg="http://schemas.microsoft.com/office/word/2010/wordprocessingGroup" xmlns:mc="http://schemas.openxmlformats.org/markup-compatibility/2006" xmlns:wp14="http://schemas.microsoft.com/office/word/2010/wordprocessingDrawing" xmlns:w14="http://schemas.microsoft.com/office/word/2010/wordml" xmlns:w15="http://schemas.microsoft.com/office/word/2012/wordml" mc:Ignorable="w14 wp14 w15">
   <w:tbl>
     <w:tblPr>
       <w:tblW w:w="9638" w:type="dxa"/>
@@ -7019,31 +6965,17 @@
             <w:widowControl w:val="false"/>
             <w:rPr>
               <w:b/>
-              <w:b/>
               <w:bCs/>
               <w:lang w:val="en-US" w:eastAsia="en-US" w:bidi="ar-SA"/>
             </w:rPr>
           </w:pPr>
           <w:r>
             <w:rPr>
-              <w:rFonts w:eastAsia="Cambria" w:cs="" w:cstheme="minorBidi" w:eastAsiaTheme="minorHAnsi"/>
-              <w:b/>
-              <w:bCs/>
-              <w:color w:val="auto"/>
-              <w:kern w:val="0"/>
-              <w:sz w:val="20"/>
-              <w:szCs w:val="24"/>
-              <w:lang w:val="en-US" w:eastAsia="en-US" w:bidi="ar-SA"/>
-            </w:rPr>
-            <w:t xml:space="preserve">Analytical Plan </w:t>
-          </w:r>
-          <w:r>
-            <w:rPr>
               <w:b/>
               <w:bCs/>
               <w:lang w:val="en-US" w:eastAsia="en-US" w:bidi="ar-SA"/>
             </w:rPr>
-            <w:t>(SAP)</w:t>
+            <w:t>Statistical Analysis Plan</w:t>
           </w:r>
         </w:p>
       </w:tc>
@@ -7073,31 +7005,10 @@
     <w:r>
       <w:rPr/>
       <w:pict>
-        <v:shapetype id="_x0000_t136" coordsize="21600,21600" o:spt="136" adj="10800" path="m@9,l@10,em@11,21600l@12,21600e">
-          <v:stroke joinstyle="miter"/>
-          <v:formulas>
-            <v:f eqn="val #0"/>
-            <v:f eqn="sum @0 0 10800"/>
-            <v:f eqn="sum @0 0 0"/>
-            <v:f eqn="sum width 0 @0"/>
-            <v:f eqn="prod @2 2 1"/>
-            <v:f eqn="prod @3 2 1"/>
-            <v:f eqn="if @1 @5 @4"/>
-            <v:f eqn="sum 0 @6 0"/>
-            <v:f eqn="sum width 0 @6"/>
-            <v:f eqn="if @1 0 @8"/>
-            <v:f eqn="if @1 @7 width"/>
-            <v:f eqn="if @1 @8 0"/>
-            <v:f eqn="if @1 width @7"/>
-          </v:formulas>
-          <v:handles>
-            <v:h position="@0,21600"/>
-          </v:handles>
-        </v:shapetype>
-        <v:shape id="PowerPlusWaterMarkObject" o:spid="shape_0" fillcolor="silver" stroked="f" o:allowincell="f" style="position:absolute;margin-left:7.7pt;margin-top:236.4pt;width:466.5pt;height:164.3pt;mso-wrap-style:none;v-text-anchor:middle;rotation:315;mso-position-horizontal:center;mso-position-horizontal-relative:margin;mso-position-vertical:center;mso-position-vertical-relative:margin" type="_x0000_t136">
+        <v:shape id="PowerPlusWaterMarkObject 2" o:spid="shape_0" adj="10800" fillcolor="silver" stroked="f" o:allowincell="f" style="position:absolute;margin-left:239.4pt;margin-top:324.65pt;width:3.1pt;height:1.15pt;mso-wrap-style:none;v-text-anchor:middle;rotation:315;mso-position-horizontal:center;mso-position-horizontal-relative:margin;mso-position-vertical:center;mso-position-vertical-relative:margin" type="_x0000_t136">
           <v:path textpathok="t"/>
-          <v:textpath on="t" fitshape="t" string="DRAFT" trim="t" style="font-family:&quot;Ubuntu&quot;;font-size:1pt"/>
-          <v:fill o:detectmouseclick="t" type="solid" color2="#3f3f3f" opacity="0.5"/>
+          <v:textpath on="t" fitshape="t" string="DRAFT" style="font-family:&quot;Ubuntu&quot;;font-size:1pt" trim="t"/>
+          <v:fill o:detectmouseclick="t" type="solid" color2="#3f3f3f"/>
           <v:stroke color="#3465a4" joinstyle="round" endcap="flat"/>
           <w10:wrap type="none"/>
         </v:shape>
@@ -7108,7 +7019,7 @@
             <wp:inline distT="0" distB="0" distL="0" distR="0">
               <wp:extent cx="6135370" cy="34290"/>
               <wp:effectExtent l="0" t="0" r="0" b="0"/>
-              <wp:docPr id="3" name="Shape3"/>
+              <wp:docPr id="5" name="Shape 3"/>
               <a:graphic xmlns:a="http://schemas.openxmlformats.org/drawingml/2006/main">
                 <a:graphicData uri="http://schemas.microsoft.com/office/word/2010/wordprocessingShape">
                   <wps:wsp>
@@ -7145,7 +7056,7 @@
         </mc:Choice>
         <mc:Fallback>
           <w:pict>
-            <v:rect id="shape_0" ID="Shape3" path="m0,0l-2147483645,0l-2147483645,-2147483646l0,-2147483646xe" fillcolor="white" stroked="t" o:allowincell="f" style="position:absolute;margin-left:0pt;margin-top:-2.75pt;width:483.05pt;height:2.65pt;mso-wrap-style:none;v-text-anchor:middle;mso-position-vertical:top">
+            <v:rect id="shape_0" ID="Shape 3" path="m0,0l-2147483645,0l-2147483645,-2147483646l0,-2147483646xe" fillcolor="white" stroked="t" o:allowincell="f" style="position:absolute;margin-left:0pt;margin-top:-2.75pt;width:483.05pt;height:2.65pt;mso-wrap-style:none;v-text-anchor:middle;mso-position-vertical:top">
               <v:fill o:detectmouseclick="t" type="solid" color2="black"/>
               <v:stroke color="black" joinstyle="round" endcap="flat"/>
               <w10:wrap type="square"/>
@@ -7594,9 +7505,9 @@
     </w:rPr>
   </w:style>
   <w:style w:type="paragraph" w:styleId="Heading1">
-    <w:name w:val="Heading 1"/>
+    <w:name w:val="heading 1"/>
     <w:basedOn w:val="Normal"/>
-    <w:next w:val="TextBody"/>
+    <w:next w:val="BodyText"/>
     <w:uiPriority w:val="9"/>
     <w:qFormat/>
     <w:pPr>
@@ -7620,9 +7531,9 @@
     </w:rPr>
   </w:style>
   <w:style w:type="paragraph" w:styleId="Heading2">
-    <w:name w:val="Heading 2"/>
+    <w:name w:val="heading 2"/>
     <w:basedOn w:val="Normal"/>
-    <w:next w:val="TextBody"/>
+    <w:next w:val="BodyText"/>
     <w:uiPriority w:val="9"/>
     <w:unhideWhenUsed/>
     <w:qFormat/>
@@ -7646,9 +7557,9 @@
     </w:rPr>
   </w:style>
   <w:style w:type="paragraph" w:styleId="Heading3">
-    <w:name w:val="Heading 3"/>
+    <w:name w:val="heading 3"/>
     <w:basedOn w:val="Normal"/>
-    <w:next w:val="TextBody"/>
+    <w:next w:val="BodyText"/>
     <w:uiPriority w:val="9"/>
     <w:unhideWhenUsed/>
     <w:qFormat/>
@@ -7672,9 +7583,9 @@
     </w:rPr>
   </w:style>
   <w:style w:type="paragraph" w:styleId="Heading4">
-    <w:name w:val="Heading 4"/>
+    <w:name w:val="heading 4"/>
     <w:basedOn w:val="Normal"/>
-    <w:next w:val="TextBody"/>
+    <w:next w:val="BodyText"/>
     <w:uiPriority w:val="9"/>
     <w:unhideWhenUsed/>
     <w:qFormat/>
@@ -7698,9 +7609,9 @@
     </w:rPr>
   </w:style>
   <w:style w:type="paragraph" w:styleId="Heading5">
-    <w:name w:val="Heading 5"/>
+    <w:name w:val="heading 5"/>
     <w:basedOn w:val="Normal"/>
-    <w:next w:val="TextBody"/>
+    <w:next w:val="BodyText"/>
     <w:uiPriority w:val="9"/>
     <w:unhideWhenUsed/>
     <w:qFormat/>
@@ -7723,9 +7634,9 @@
     </w:rPr>
   </w:style>
   <w:style w:type="paragraph" w:styleId="Heading6">
-    <w:name w:val="Heading 6"/>
+    <w:name w:val="heading 6"/>
     <w:basedOn w:val="Normal"/>
-    <w:next w:val="TextBody"/>
+    <w:next w:val="BodyText"/>
     <w:uiPriority w:val="9"/>
     <w:unhideWhenUsed/>
     <w:qFormat/>
@@ -7747,9 +7658,9 @@
     </w:rPr>
   </w:style>
   <w:style w:type="paragraph" w:styleId="Heading7">
-    <w:name w:val="Heading 7"/>
+    <w:name w:val="heading 7"/>
     <w:basedOn w:val="Normal"/>
-    <w:next w:val="TextBody"/>
+    <w:next w:val="BodyText"/>
     <w:uiPriority w:val="9"/>
     <w:unhideWhenUsed/>
     <w:qFormat/>
@@ -7771,9 +7682,9 @@
     </w:rPr>
   </w:style>
   <w:style w:type="paragraph" w:styleId="Heading8">
-    <w:name w:val="Heading 8"/>
+    <w:name w:val="heading 8"/>
     <w:basedOn w:val="Normal"/>
-    <w:next w:val="TextBody"/>
+    <w:next w:val="BodyText"/>
     <w:uiPriority w:val="9"/>
     <w:unhideWhenUsed/>
     <w:qFormat/>
@@ -7795,9 +7706,9 @@
     </w:rPr>
   </w:style>
   <w:style w:type="paragraph" w:styleId="Heading9">
-    <w:name w:val="Heading 9"/>
+    <w:name w:val="heading 9"/>
     <w:basedOn w:val="Normal"/>
-    <w:next w:val="TextBody"/>
+    <w:next w:val="BodyText"/>
     <w:uiPriority w:val="9"/>
     <w:unhideWhenUsed/>
     <w:qFormat/>
@@ -7846,15 +7757,15 @@
     <w:qFormat/>
     <w:rPr/>
   </w:style>
-  <w:style w:type="character" w:styleId="Ncoradanotaderodap">
+  <w:style w:type="character" w:styleId="ncoradanotaderodap">
     <w:name w:val="Âncora da nota de rodapé"/>
     <w:qFormat/>
     <w:rPr>
       <w:vertAlign w:val="superscript"/>
     </w:rPr>
   </w:style>
-  <w:style w:type="character" w:styleId="FootnoteCharacters">
-    <w:name w:val="Footnote Characters"/>
+  <w:style w:type="character" w:styleId="FootnoteCharactersuser">
+    <w:name w:val="Footnote Characters (user)"/>
     <w:basedOn w:val="BodyTextChar"/>
     <w:qFormat/>
     <w:rPr>
@@ -7866,7 +7777,7 @@
     <w:basedOn w:val="BodyTextChar"/>
     <w:qFormat/>
     <w:rPr>
-      <w:color w:val="4F81BD" w:themeColor="accent1"/>
+      <w:color w:themeColor="accent1" w:val="4F81BD"/>
     </w:rPr>
   </w:style>
   <w:style w:type="character" w:styleId="KeywordTok" w:customStyle="1">
@@ -8169,7 +8080,7 @@
     <w:qFormat/>
     <w:rPr/>
   </w:style>
-  <w:style w:type="character" w:styleId="InternetLink">
+  <w:style w:type="character" w:styleId="Hyperlink">
     <w:name w:val="Hyperlink"/>
     <w:rPr>
       <w:color w:val="000080"/>
@@ -8185,7 +8096,7 @@
   <w:style w:type="paragraph" w:styleId="Heading">
     <w:name w:val="Heading"/>
     <w:basedOn w:val="Normal"/>
-    <w:next w:val="TextBody"/>
+    <w:next w:val="BodyText"/>
     <w:qFormat/>
     <w:pPr>
       <w:keepNext w:val="true"/>
@@ -8197,7 +8108,7 @@
       <w:szCs w:val="28"/>
     </w:rPr>
   </w:style>
-  <w:style w:type="paragraph" w:styleId="TextBody">
+  <w:style w:type="paragraph" w:styleId="BodyText">
     <w:name w:val="Body Text"/>
     <w:basedOn w:val="Normal"/>
     <w:link w:val="BodyTextChar"/>
@@ -8211,14 +8122,14 @@
   </w:style>
   <w:style w:type="paragraph" w:styleId="List">
     <w:name w:val="List"/>
-    <w:basedOn w:val="TextBody"/>
+    <w:basedOn w:val="BodyText"/>
     <w:pPr/>
     <w:rPr>
       <w:rFonts w:cs="Lohit Devanagari"/>
     </w:rPr>
   </w:style>
   <w:style w:type="paragraph" w:styleId="Caption">
-    <w:name w:val="Caption"/>
+    <w:name w:val="caption"/>
     <w:basedOn w:val="Normal"/>
     <w:link w:val="BodyTextChar"/>
     <w:qFormat/>
@@ -8244,7 +8155,7 @@
   <w:style w:type="paragraph" w:styleId="Ttulo">
     <w:name w:val="Título"/>
     <w:basedOn w:val="Normal"/>
-    <w:next w:val="TextBody"/>
+    <w:next w:val="BodyText"/>
     <w:qFormat/>
     <w:pPr>
       <w:keepNext w:val="true"/>
@@ -8256,7 +8167,7 @@
       <w:szCs w:val="28"/>
     </w:rPr>
   </w:style>
-  <w:style w:type="paragraph" w:styleId="Ndice">
+  <w:style w:type="paragraph" w:styleId="ndice">
     <w:name w:val="Índice"/>
     <w:basedOn w:val="Normal"/>
     <w:qFormat/>
@@ -8269,15 +8180,15 @@
   </w:style>
   <w:style w:type="paragraph" w:styleId="FirstParagraph" w:customStyle="1">
     <w:name w:val="First Paragraph"/>
-    <w:basedOn w:val="TextBody"/>
-    <w:next w:val="TextBody"/>
+    <w:basedOn w:val="BodyText"/>
+    <w:next w:val="BodyText"/>
     <w:qFormat/>
     <w:pPr/>
     <w:rPr/>
   </w:style>
   <w:style w:type="paragraph" w:styleId="Compact" w:customStyle="1">
     <w:name w:val="Compact"/>
-    <w:basedOn w:val="TextBody"/>
+    <w:basedOn w:val="BodyText"/>
     <w:qFormat/>
     <w:pPr>
       <w:spacing w:before="0" w:after="0"/>
@@ -8289,7 +8200,7 @@
   <w:style w:type="paragraph" w:styleId="Title">
     <w:name w:val="Title"/>
     <w:basedOn w:val="Normal"/>
-    <w:next w:val="TextBody"/>
+    <w:next w:val="BodyText"/>
     <w:qFormat/>
     <w:pPr>
       <w:keepNext w:val="true"/>
@@ -8301,7 +8212,7 @@
       <w:rFonts w:ascii="Ubuntu" w:hAnsi="Ubuntu" w:eastAsia="" w:cs="" w:cstheme="majorBidi" w:eastAsiaTheme="majorEastAsia"/>
       <w:b/>
       <w:bCs/>
-      <w:color w:val="000000" w:themeShade="b5"/>
+      <w:color w:val="000000"/>
       <w:sz w:val="32"/>
       <w:szCs w:val="36"/>
     </w:rPr>
@@ -8309,7 +8220,7 @@
   <w:style w:type="paragraph" w:styleId="Subtitle">
     <w:name w:val="Subtitle"/>
     <w:basedOn w:val="Title"/>
-    <w:next w:val="TextBody"/>
+    <w:next w:val="BodyText"/>
     <w:qFormat/>
     <w:pPr>
       <w:keepNext w:val="true"/>
@@ -8326,7 +8237,7 @@
   </w:style>
   <w:style w:type="paragraph" w:styleId="Author" w:customStyle="1">
     <w:name w:val="Author"/>
-    <w:next w:val="TextBody"/>
+    <w:next w:val="BodyText"/>
     <w:qFormat/>
     <w:pPr>
       <w:keepNext w:val="true"/>
@@ -8348,7 +8259,7 @@
   </w:style>
   <w:style w:type="paragraph" w:styleId="Date">
     <w:name w:val="Date"/>
-    <w:next w:val="TextBody"/>
+    <w:next w:val="BodyText"/>
     <w:qFormat/>
     <w:pPr>
       <w:keepNext w:val="true"/>
@@ -8371,7 +8282,7 @@
   <w:style w:type="paragraph" w:styleId="Abstract" w:customStyle="1">
     <w:name w:val="Abstract"/>
     <w:basedOn w:val="Normal"/>
-    <w:next w:val="TextBody"/>
+    <w:next w:val="BodyText"/>
     <w:qFormat/>
     <w:pPr>
       <w:keepNext w:val="true"/>
@@ -8392,19 +8303,19 @@
   </w:style>
   <w:style w:type="paragraph" w:styleId="BlockText">
     <w:name w:val="Block Text"/>
-    <w:basedOn w:val="TextBody"/>
-    <w:next w:val="TextBody"/>
+    <w:basedOn w:val="BodyText"/>
+    <w:next w:val="BodyText"/>
     <w:uiPriority w:val="9"/>
     <w:unhideWhenUsed/>
     <w:qFormat/>
     <w:pPr>
       <w:spacing w:before="100" w:after="100"/>
-      <w:ind w:left="480" w:right="480" w:hanging="0"/>
+      <w:ind w:hanging="0" w:left="480" w:right="480"/>
     </w:pPr>
     <w:rPr/>
   </w:style>
-  <w:style w:type="paragraph" w:styleId="Footnote">
-    <w:name w:val="Footnote Text"/>
+  <w:style w:type="paragraph" w:styleId="FootnoteText">
+    <w:name w:val="footnote text"/>
     <w:basedOn w:val="Normal"/>
     <w:uiPriority w:val="9"/>
     <w:unhideWhenUsed/>
@@ -8466,11 +8377,11 @@
     <w:rPr/>
   </w:style>
   <w:style w:type="paragraph" w:styleId="IndexHeading">
-    <w:name w:val="Index Heading"/>
+    <w:name w:val="index heading"/>
     <w:basedOn w:val="Ttulo"/>
     <w:pPr>
       <w:suppressLineNumbers/>
-      <w:ind w:left="0" w:hanging="0"/>
+      <w:ind w:hanging="0" w:left="0"/>
       <w:jc w:val="center"/>
     </w:pPr>
     <w:rPr>
@@ -8482,10 +8393,10 @@
       <w:szCs w:val="32"/>
     </w:rPr>
   </w:style>
-  <w:style w:type="paragraph" w:styleId="ContentsHeading">
+  <w:style w:type="paragraph" w:styleId="TOCHeading">
     <w:name w:val="TOC Heading"/>
     <w:basedOn w:val="Heading1"/>
-    <w:next w:val="TextBody"/>
+    <w:next w:val="BodyText"/>
     <w:uiPriority w:val="39"/>
     <w:unhideWhenUsed/>
     <w:qFormat/>
@@ -8502,7 +8413,7 @@
       <w:rFonts w:ascii="Ubuntu" w:hAnsi="Ubuntu" w:eastAsia="" w:cs="" w:cstheme="majorBidi" w:eastAsiaTheme="majorEastAsia"/>
       <w:b/>
       <w:bCs w:val="false"/>
-      <w:color w:val="000000" w:themeShade="bf"/>
+      <w:color w:val="000000"/>
       <w:sz w:val="32"/>
     </w:rPr>
   </w:style>
@@ -8524,7 +8435,7 @@
     <w:qFormat/>
     <w:pPr>
       <w:suppressLineNumbers/>
-      <w:ind w:left="0" w:hanging="0"/>
+      <w:ind w:hanging="0" w:left="0"/>
     </w:pPr>
     <w:rPr>
       <w:b/>
@@ -8533,16 +8444,16 @@
       <w:szCs w:val="32"/>
     </w:rPr>
   </w:style>
-  <w:style w:type="paragraph" w:styleId="Contents1">
-    <w:name w:val="TOC 1"/>
-    <w:basedOn w:val="Ndice"/>
+  <w:style w:type="paragraph" w:styleId="TOC1">
+    <w:name w:val="toc 1"/>
+    <w:basedOn w:val="ndice"/>
     <w:pPr>
       <w:tabs>
         <w:tab w:val="clear" w:pos="720"/>
         <w:tab w:val="right" w:pos="9360" w:leader="dot"/>
       </w:tabs>
       <w:spacing w:before="0" w:after="0"/>
-      <w:ind w:left="0" w:hanging="0"/>
+      <w:ind w:hanging="0" w:left="0"/>
     </w:pPr>
     <w:rPr>
       <w:rFonts w:ascii="Ubuntu" w:hAnsi="Ubuntu"/>
@@ -8550,32 +8461,32 @@
       <w:sz w:val="20"/>
     </w:rPr>
   </w:style>
-  <w:style w:type="paragraph" w:styleId="Contents2">
-    <w:name w:val="TOC 2"/>
-    <w:basedOn w:val="Ndice"/>
+  <w:style w:type="paragraph" w:styleId="TOC2">
+    <w:name w:val="toc 2"/>
+    <w:basedOn w:val="ndice"/>
     <w:pPr>
       <w:tabs>
         <w:tab w:val="clear" w:pos="720"/>
         <w:tab w:val="right" w:pos="9077" w:leader="dot"/>
       </w:tabs>
       <w:spacing w:before="0" w:after="0"/>
-      <w:ind w:left="283" w:hanging="0"/>
+      <w:ind w:hanging="0" w:left="283"/>
     </w:pPr>
     <w:rPr>
       <w:rFonts w:ascii="Ubuntu" w:hAnsi="Ubuntu"/>
       <w:sz w:val="20"/>
     </w:rPr>
   </w:style>
-  <w:style w:type="paragraph" w:styleId="Contents3">
-    <w:name w:val="TOC 3"/>
-    <w:basedOn w:val="Ndice"/>
+  <w:style w:type="paragraph" w:styleId="TOC3">
+    <w:name w:val="toc 3"/>
+    <w:basedOn w:val="ndice"/>
     <w:pPr>
       <w:tabs>
         <w:tab w:val="clear" w:pos="720"/>
         <w:tab w:val="right" w:pos="8794" w:leader="dot"/>
       </w:tabs>
       <w:spacing w:before="0" w:after="0"/>
-      <w:ind w:left="566" w:hanging="0"/>
+      <w:ind w:hanging="0" w:left="566"/>
     </w:pPr>
     <w:rPr>
       <w:rFonts w:ascii="Ubuntu" w:hAnsi="Ubuntu"/>
@@ -8609,7 +8520,7 @@
     <w:rPr/>
   </w:style>
   <w:style w:type="paragraph" w:styleId="Footer">
-    <w:name w:val="Footer"/>
+    <w:name w:val="footer"/>
     <w:basedOn w:val="CabealhoeRodap"/>
     <w:pPr>
       <w:suppressLineNumbers/>
@@ -8656,7 +8567,7 @@
     </w:rPr>
   </w:style>
   <w:style w:type="paragraph" w:styleId="Header">
-    <w:name w:val="Header"/>
+    <w:name w:val="header"/>
     <w:basedOn w:val="CabealhoeRodap"/>
     <w:pPr>
       <w:suppressLineNumbers/>
@@ -8678,104 +8589,104 @@
   </w:style>
   <w:style w:type="paragraph" w:styleId="Sumrio10">
     <w:name w:val="Sumário 10"/>
-    <w:basedOn w:val="Ndice"/>
+    <w:basedOn w:val="ndice"/>
     <w:qFormat/>
     <w:pPr>
       <w:tabs>
         <w:tab w:val="clear" w:pos="720"/>
         <w:tab w:val="right" w:pos="6813" w:leader="dot"/>
       </w:tabs>
-      <w:ind w:left="2547" w:hanging="0"/>
+      <w:ind w:hanging="0" w:left="2547"/>
     </w:pPr>
     <w:rPr>
       <w:rFonts w:ascii="Ubuntu" w:hAnsi="Ubuntu"/>
       <w:sz w:val="20"/>
     </w:rPr>
   </w:style>
-  <w:style w:type="paragraph" w:styleId="Contents9">
-    <w:name w:val="TOC 9"/>
-    <w:basedOn w:val="Ndice"/>
+  <w:style w:type="paragraph" w:styleId="TOC9">
+    <w:name w:val="toc 9"/>
+    <w:basedOn w:val="ndice"/>
     <w:pPr>
       <w:tabs>
         <w:tab w:val="clear" w:pos="720"/>
         <w:tab w:val="right" w:pos="7096" w:leader="dot"/>
       </w:tabs>
-      <w:ind w:left="2264" w:hanging="0"/>
+      <w:ind w:hanging="0" w:left="2264"/>
     </w:pPr>
     <w:rPr>
       <w:rFonts w:ascii="Ubuntu" w:hAnsi="Ubuntu"/>
       <w:sz w:val="20"/>
     </w:rPr>
   </w:style>
-  <w:style w:type="paragraph" w:styleId="Contents8">
-    <w:name w:val="TOC 8"/>
-    <w:basedOn w:val="Ndice"/>
+  <w:style w:type="paragraph" w:styleId="TOC8">
+    <w:name w:val="toc 8"/>
+    <w:basedOn w:val="ndice"/>
     <w:pPr>
       <w:tabs>
         <w:tab w:val="clear" w:pos="720"/>
         <w:tab w:val="right" w:pos="7379" w:leader="dot"/>
       </w:tabs>
-      <w:ind w:left="1981" w:hanging="0"/>
+      <w:ind w:hanging="0" w:left="1981"/>
     </w:pPr>
     <w:rPr>
       <w:rFonts w:ascii="Ubuntu" w:hAnsi="Ubuntu"/>
       <w:sz w:val="20"/>
     </w:rPr>
   </w:style>
-  <w:style w:type="paragraph" w:styleId="Contents7">
-    <w:name w:val="TOC 7"/>
-    <w:basedOn w:val="Ndice"/>
+  <w:style w:type="paragraph" w:styleId="TOC7">
+    <w:name w:val="toc 7"/>
+    <w:basedOn w:val="ndice"/>
     <w:pPr>
       <w:tabs>
         <w:tab w:val="clear" w:pos="720"/>
         <w:tab w:val="right" w:pos="7662" w:leader="dot"/>
       </w:tabs>
-      <w:ind w:left="1698" w:hanging="0"/>
+      <w:ind w:hanging="0" w:left="1698"/>
     </w:pPr>
     <w:rPr>
       <w:rFonts w:ascii="Ubuntu" w:hAnsi="Ubuntu"/>
       <w:sz w:val="20"/>
     </w:rPr>
   </w:style>
-  <w:style w:type="paragraph" w:styleId="Contents6">
-    <w:name w:val="TOC 6"/>
-    <w:basedOn w:val="Ndice"/>
+  <w:style w:type="paragraph" w:styleId="TOC6">
+    <w:name w:val="toc 6"/>
+    <w:basedOn w:val="ndice"/>
     <w:pPr>
       <w:tabs>
         <w:tab w:val="clear" w:pos="720"/>
         <w:tab w:val="right" w:pos="7945" w:leader="dot"/>
       </w:tabs>
-      <w:ind w:left="1415" w:hanging="0"/>
+      <w:ind w:hanging="0" w:left="1415"/>
     </w:pPr>
     <w:rPr>
       <w:rFonts w:ascii="Ubuntu" w:hAnsi="Ubuntu"/>
       <w:sz w:val="20"/>
     </w:rPr>
   </w:style>
-  <w:style w:type="paragraph" w:styleId="Contents5">
-    <w:name w:val="TOC 5"/>
-    <w:basedOn w:val="Ndice"/>
+  <w:style w:type="paragraph" w:styleId="TOC5">
+    <w:name w:val="toc 5"/>
+    <w:basedOn w:val="ndice"/>
     <w:pPr>
       <w:tabs>
         <w:tab w:val="clear" w:pos="720"/>
         <w:tab w:val="right" w:pos="8228" w:leader="dot"/>
       </w:tabs>
-      <w:ind w:left="1132" w:hanging="0"/>
+      <w:ind w:hanging="0" w:left="1132"/>
     </w:pPr>
     <w:rPr>
       <w:rFonts w:ascii="Ubuntu" w:hAnsi="Ubuntu"/>
       <w:sz w:val="20"/>
     </w:rPr>
   </w:style>
-  <w:style w:type="paragraph" w:styleId="Contents4">
-    <w:name w:val="TOC 4"/>
-    <w:basedOn w:val="Ndice"/>
+  <w:style w:type="paragraph" w:styleId="TOC4">
+    <w:name w:val="toc 4"/>
+    <w:basedOn w:val="ndice"/>
     <w:pPr>
       <w:tabs>
         <w:tab w:val="clear" w:pos="720"/>
         <w:tab w:val="right" w:pos="8511" w:leader="dot"/>
       </w:tabs>
-      <w:ind w:left="849" w:hanging="0"/>
+      <w:ind w:hanging="0" w:left="849"/>
     </w:pPr>
     <w:rPr>
       <w:rFonts w:ascii="Ubuntu" w:hAnsi="Ubuntu"/>
@@ -8785,7 +8696,7 @@
   <w:style w:type="paragraph" w:styleId="Ttulo10">
     <w:name w:val="Título 10"/>
     <w:basedOn w:val="Ttulo"/>
-    <w:next w:val="TextBody"/>
+    <w:next w:val="BodyText"/>
     <w:qFormat/>
     <w:pPr>
       <w:spacing w:before="60" w:after="60"/>
@@ -8805,7 +8716,7 @@
     <w:qFormat/>
     <w:pPr>
       <w:suppressLineNumbers/>
-      <w:ind w:left="0" w:hanging="0"/>
+      <w:ind w:hanging="0" w:left="0"/>
     </w:pPr>
     <w:rPr>
       <w:rFonts w:ascii="Ubuntu" w:hAnsi="Ubuntu"/>
@@ -8822,7 +8733,7 @@
     <w:qFormat/>
     <w:pPr>
       <w:suppressLineNumbers/>
-      <w:ind w:left="0" w:hanging="0"/>
+      <w:ind w:hanging="0" w:left="0"/>
     </w:pPr>
     <w:rPr>
       <w:rFonts w:ascii="Ubuntu" w:hAnsi="Ubuntu"/>
@@ -8839,7 +8750,7 @@
     <w:qFormat/>
     <w:pPr>
       <w:suppressLineNumbers/>
-      <w:ind w:left="0" w:hanging="0"/>
+      <w:ind w:hanging="0" w:left="0"/>
     </w:pPr>
     <w:rPr>
       <w:rFonts w:ascii="Ubuntu" w:hAnsi="Ubuntu"/>
@@ -8855,7 +8766,7 @@
     <w:qFormat/>
     <w:pPr>
       <w:suppressLineNumbers/>
-      <w:ind w:left="0" w:hanging="0"/>
+      <w:ind w:hanging="0" w:left="0"/>
     </w:pPr>
     <w:rPr>
       <w:rFonts w:ascii="Ubuntu" w:hAnsi="Ubuntu"/>
@@ -8872,17 +8783,17 @@
     <w:qFormat/>
     <w:pPr>
       <w:spacing w:before="0" w:after="283"/>
-      <w:ind w:left="567" w:right="567" w:hanging="0"/>
+      <w:ind w:hanging="0" w:left="567" w:right="567"/>
     </w:pPr>
     <w:rPr/>
   </w:style>
   <w:style w:type="paragraph" w:styleId="TableofAuthorities">
-    <w:name w:val="Table of Authorities"/>
+    <w:name w:val="table of authorities"/>
     <w:basedOn w:val="IndexHeading"/>
     <w:qFormat/>
     <w:pPr>
       <w:suppressLineNumbers/>
-      <w:ind w:left="0" w:hanging="0"/>
+      <w:ind w:hanging="0" w:left="0"/>
     </w:pPr>
     <w:rPr>
       <w:b/>
@@ -8901,7 +8812,7 @@
   <w:style w:type="paragraph" w:styleId="Closing">
     <w:name w:val="Closing"/>
     <w:basedOn w:val="Ttulo"/>
-    <w:next w:val="TextBody"/>
+    <w:next w:val="BodyText"/>
     <w:qFormat/>
     <w:pPr>
       <w:jc w:val="center"/>
@@ -8916,6 +8827,36 @@
   </w:style>
   <w:style w:type="paragraph" w:styleId="Contedodoquadro">
     <w:name w:val="Conteúdo do quadro"/>
+    <w:basedOn w:val="Normal"/>
+    <w:qFormat/>
+    <w:pPr/>
+    <w:rPr/>
+  </w:style>
+  <w:style w:type="paragraph" w:styleId="TableContents">
+    <w:name w:val="Table Contents"/>
+    <w:basedOn w:val="Normal"/>
+    <w:qFormat/>
+    <w:pPr>
+      <w:widowControl w:val="false"/>
+      <w:suppressLineNumbers/>
+    </w:pPr>
+    <w:rPr/>
+  </w:style>
+  <w:style w:type="paragraph" w:styleId="TableHeading">
+    <w:name w:val="Table Heading"/>
+    <w:basedOn w:val="TableContents"/>
+    <w:qFormat/>
+    <w:pPr>
+      <w:suppressLineNumbers/>
+      <w:jc w:val="center"/>
+    </w:pPr>
+    <w:rPr>
+      <w:b/>
+      <w:bCs/>
+    </w:rPr>
+  </w:style>
+  <w:style w:type="paragraph" w:styleId="FrameContents">
+    <w:name w:val="Frame Contents"/>
     <w:basedOn w:val="Normal"/>
     <w:qFormat/>
     <w:pPr/>
@@ -8949,41 +8890,41 @@
 </file>
 
 <file path=word/theme/theme1.xml><?xml version="1.0" encoding="utf-8"?>
-<a:theme xmlns:a="http://schemas.openxmlformats.org/drawingml/2006/main" name="Office Theme">
+<a:theme xmlns:a="http://schemas.openxmlformats.org/drawingml/2006/main" xmlns:r="http://schemas.openxmlformats.org/officeDocument/2006/relationships" name="Office Theme">
   <a:themeElements>
     <a:clrScheme name="Office">
       <a:dk1>
-        <a:sysClr val="windowText" lastClr="000000"/>
+        <a:srgbClr val="000000"/>
       </a:dk1>
       <a:lt1>
-        <a:sysClr val="window" lastClr="FFFFFF"/>
+        <a:srgbClr val="ffffff"/>
       </a:lt1>
       <a:dk2>
-        <a:srgbClr val="1F497D"/>
+        <a:srgbClr val="1f497d"/>
       </a:dk2>
       <a:lt2>
-        <a:srgbClr val="EEECE1"/>
+        <a:srgbClr val="eeece1"/>
       </a:lt2>
       <a:accent1>
-        <a:srgbClr val="4F81BD"/>
+        <a:srgbClr val="4f81bd"/>
       </a:accent1>
       <a:accent2>
-        <a:srgbClr val="C0504D"/>
+        <a:srgbClr val="c0504d"/>
       </a:accent2>
       <a:accent3>
-        <a:srgbClr val="9BBB59"/>
+        <a:srgbClr val="9bbb59"/>
       </a:accent3>
       <a:accent4>
-        <a:srgbClr val="8064A2"/>
+        <a:srgbClr val="8064a2"/>
       </a:accent4>
       <a:accent5>
-        <a:srgbClr val="4BACC6"/>
+        <a:srgbClr val="4bacc6"/>
       </a:accent5>
       <a:accent6>
-        <a:srgbClr val="F79646"/>
+        <a:srgbClr val="f79646"/>
       </a:accent6>
       <a:hlink>
-        <a:srgbClr val="0000FF"/>
+        <a:srgbClr val="0000ff"/>
       </a:hlink>
       <a:folHlink>
         <a:srgbClr val="800080"/>
@@ -8991,277 +8932,131 @@
     </a:clrScheme>
     <a:fontScheme name="Office">
       <a:majorFont>
-        <a:latin typeface="Calibri"/>
+        <a:latin typeface="Calibri" pitchFamily="0" charset="1"/>
         <a:ea typeface=""/>
         <a:cs typeface=""/>
-        <a:font script="Jpan" typeface="ＭＳ ゴシック"/>
-        <a:font script="Hang" typeface="맑은 고딕"/>
-        <a:font script="Hans" typeface="宋体"/>
-        <a:font script="Hant" typeface="新細明體"/>
-        <a:font script="Arab" typeface="Times New Roman"/>
-        <a:font script="Hebr" typeface="Times New Roman"/>
-        <a:font script="Thai" typeface="Angsana New"/>
-        <a:font script="Ethi" typeface="Nyala"/>
-        <a:font script="Beng" typeface="Vrinda"/>
-        <a:font script="Gujr" typeface="Shruti"/>
-        <a:font script="Khmr" typeface="MoolBoran"/>
-        <a:font script="Knda" typeface="Tunga"/>
-        <a:font script="Guru" typeface="Raavi"/>
-        <a:font script="Cans" typeface="Euphemia"/>
-        <a:font script="Cher" typeface="Plantagenet Cherokee"/>
-        <a:font script="Yiii" typeface="Microsoft Yi Baiti"/>
-        <a:font script="Tibt" typeface="Microsoft Himalaya"/>
-        <a:font script="Thaa" typeface="MV Boli"/>
-        <a:font script="Deva" typeface="Mangal"/>
-        <a:font script="Telu" typeface="Gautami"/>
-        <a:font script="Taml" typeface="Latha"/>
-        <a:font script="Syrc" typeface="Estrangelo Edessa"/>
-        <a:font script="Orya" typeface="Kalinga"/>
-        <a:font script="Mlym" typeface="Kartika"/>
-        <a:font script="Laoo" typeface="DokChampa"/>
-        <a:font script="Sinh" typeface="Iskoola Pota"/>
-        <a:font script="Mong" typeface="Mongolian Baiti"/>
-        <a:font script="Viet" typeface="Times New Roman"/>
-        <a:font script="Uigh" typeface="Microsoft Uighur"/>
       </a:majorFont>
       <a:minorFont>
-        <a:latin typeface="Cambria"/>
+        <a:latin typeface="Cambria" pitchFamily="0" charset="1"/>
         <a:ea typeface=""/>
         <a:cs typeface=""/>
-        <a:font script="Jpan" typeface="ＭＳ 明朝"/>
-        <a:font script="Hang" typeface="맑은 고딕"/>
-        <a:font script="Hans" typeface="宋体"/>
-        <a:font script="Hant" typeface="新細明體"/>
-        <a:font script="Arab" typeface="Arial"/>
-        <a:font script="Hebr" typeface="Arial"/>
-        <a:font script="Thai" typeface="Cordia New"/>
-        <a:font script="Ethi" typeface="Nyala"/>
-        <a:font script="Beng" typeface="Vrinda"/>
-        <a:font script="Gujr" typeface="Shruti"/>
-        <a:font script="Khmr" typeface="DaunPenh"/>
-        <a:font script="Knda" typeface="Tunga"/>
-        <a:font script="Guru" typeface="Raavi"/>
-        <a:font script="Cans" typeface="Euphemia"/>
-        <a:font script="Cher" typeface="Plantagenet Cherokee"/>
-        <a:font script="Yiii" typeface="Microsoft Yi Baiti"/>
-        <a:font script="Tibt" typeface="Microsoft Himalaya"/>
-        <a:font script="Thaa" typeface="MV Boli"/>
-        <a:font script="Deva" typeface="Mangal"/>
-        <a:font script="Telu" typeface="Gautami"/>
-        <a:font script="Taml" typeface="Latha"/>
-        <a:font script="Syrc" typeface="Estrangelo Edessa"/>
-        <a:font script="Orya" typeface="Kalinga"/>
-        <a:font script="Mlym" typeface="Kartika"/>
-        <a:font script="Laoo" typeface="DokChampa"/>
-        <a:font script="Sinh" typeface="Iskoola Pota"/>
-        <a:font script="Mong" typeface="Mongolian Baiti"/>
-        <a:font script="Viet" typeface="Arial"/>
-        <a:font script="Uigh" typeface="Microsoft Uighur"/>
       </a:minorFont>
     </a:fontScheme>
-    <a:fmtScheme name="Office">
+    <a:fmtScheme>
       <a:fillStyleLst>
         <a:solidFill>
           <a:schemeClr val="phClr"/>
         </a:solidFill>
-        <a:gradFill rotWithShape="1">
+        <a:gradFill>
           <a:gsLst>
             <a:gs pos="0">
               <a:schemeClr val="phClr">
                 <a:tint val="50000"/>
-                <a:satMod val="300000"/>
               </a:schemeClr>
             </a:gs>
             <a:gs pos="35000">
               <a:schemeClr val="phClr">
                 <a:tint val="37000"/>
-                <a:satMod val="300000"/>
               </a:schemeClr>
             </a:gs>
             <a:gs pos="100000">
               <a:schemeClr val="phClr">
                 <a:tint val="15000"/>
-                <a:satMod val="350000"/>
               </a:schemeClr>
             </a:gs>
           </a:gsLst>
           <a:lin ang="16200000" scaled="1"/>
+          <a:tileRect l="0" t="0" r="0" b="0"/>
         </a:gradFill>
-        <a:gradFill rotWithShape="1">
+        <a:gradFill>
           <a:gsLst>
             <a:gs pos="0">
               <a:schemeClr val="phClr">
                 <a:tint val="100000"/>
                 <a:shade val="100000"/>
-                <a:satMod val="130000"/>
               </a:schemeClr>
             </a:gs>
             <a:gs pos="100000">
               <a:schemeClr val="phClr">
                 <a:tint val="50000"/>
                 <a:shade val="100000"/>
-                <a:satMod val="350000"/>
               </a:schemeClr>
             </a:gs>
           </a:gsLst>
           <a:lin ang="16200000" scaled="0"/>
+          <a:tileRect l="0" t="0" r="0" b="0"/>
         </a:gradFill>
       </a:fillStyleLst>
       <a:lnStyleLst>
         <a:ln w="9525" cap="flat" cmpd="sng" algn="ctr">
-          <a:solidFill>
-            <a:schemeClr val="phClr">
-              <a:shade val="95000"/>
-              <a:satMod val="105000"/>
-            </a:schemeClr>
-          </a:solidFill>
           <a:prstDash val="solid"/>
         </a:ln>
         <a:ln w="25400" cap="flat" cmpd="sng" algn="ctr">
-          <a:solidFill>
-            <a:schemeClr val="phClr"/>
-          </a:solidFill>
           <a:prstDash val="solid"/>
         </a:ln>
         <a:ln w="38100" cap="flat" cmpd="sng" algn="ctr">
-          <a:solidFill>
-            <a:schemeClr val="phClr"/>
-          </a:solidFill>
           <a:prstDash val="solid"/>
         </a:ln>
       </a:lnStyleLst>
       <a:effectStyleLst>
         <a:effectStyle>
-          <a:effectLst>
-            <a:outerShdw blurRad="40000" dist="20000" dir="5400000" rotWithShape="0">
-              <a:srgbClr val="000000">
-                <a:alpha val="38000"/>
-              </a:srgbClr>
-            </a:outerShdw>
-          </a:effectLst>
+          <a:effectLst/>
         </a:effectStyle>
         <a:effectStyle>
-          <a:effectLst>
-            <a:outerShdw blurRad="40000" dist="23000" dir="5400000" rotWithShape="0">
-              <a:srgbClr val="000000">
-                <a:alpha val="35000"/>
-              </a:srgbClr>
-            </a:outerShdw>
-          </a:effectLst>
+          <a:effectLst/>
         </a:effectStyle>
         <a:effectStyle>
-          <a:effectLst>
-            <a:outerShdw blurRad="40000" dist="23000" dir="5400000" rotWithShape="0">
-              <a:srgbClr val="000000">
-                <a:alpha val="35000"/>
-              </a:srgbClr>
-            </a:outerShdw>
-          </a:effectLst>
-          <a:scene3d>
-            <a:camera prst="orthographicFront">
-              <a:rot lat="0" lon="0" rev="0"/>
-            </a:camera>
-            <a:lightRig rig="threePt" dir="t">
-              <a:rot lat="0" lon="0" rev="1200000"/>
-            </a:lightRig>
-          </a:scene3d>
-          <a:sp3d>
-            <a:bevelT w="63500" h="25400"/>
-          </a:sp3d>
+          <a:effectLst/>
         </a:effectStyle>
       </a:effectStyleLst>
       <a:bgFillStyleLst>
         <a:solidFill>
           <a:schemeClr val="phClr"/>
         </a:solidFill>
-        <a:gradFill rotWithShape="1">
+        <a:gradFill>
           <a:gsLst>
             <a:gs pos="0">
               <a:schemeClr val="phClr">
                 <a:tint val="40000"/>
-                <a:satMod val="350000"/>
               </a:schemeClr>
             </a:gs>
             <a:gs pos="40000">
               <a:schemeClr val="phClr">
                 <a:tint val="45000"/>
                 <a:shade val="99000"/>
-                <a:satMod val="350000"/>
               </a:schemeClr>
             </a:gs>
             <a:gs pos="100000">
               <a:schemeClr val="phClr">
                 <a:shade val="20000"/>
-                <a:satMod val="255000"/>
               </a:schemeClr>
             </a:gs>
           </a:gsLst>
           <a:path path="circle">
             <a:fillToRect l="50000" t="-80000" r="50000" b="180000"/>
           </a:path>
+          <a:tileRect l="0" t="0" r="0" b="0"/>
         </a:gradFill>
-        <a:gradFill rotWithShape="1">
+        <a:gradFill>
           <a:gsLst>
             <a:gs pos="0">
               <a:schemeClr val="phClr">
                 <a:tint val="80000"/>
-                <a:satMod val="300000"/>
               </a:schemeClr>
             </a:gs>
             <a:gs pos="100000">
               <a:schemeClr val="phClr">
                 <a:shade val="30000"/>
-                <a:satMod val="200000"/>
               </a:schemeClr>
             </a:gs>
           </a:gsLst>
           <a:path path="circle">
             <a:fillToRect l="50000" t="50000" r="50000" b="50000"/>
           </a:path>
+          <a:tileRect l="0" t="0" r="0" b="0"/>
         </a:gradFill>
       </a:bgFillStyleLst>
     </a:fmtScheme>
   </a:themeElements>
-  <a:objectDefaults>
-    <a:spDef>
-      <a:spPr/>
-      <a:bodyPr/>
-      <a:lstStyle/>
-      <a:style>
-        <a:lnRef idx="1">
-          <a:schemeClr val="accent1"/>
-        </a:lnRef>
-        <a:fillRef idx="3">
-          <a:schemeClr val="accent1"/>
-        </a:fillRef>
-        <a:effectRef idx="2">
-          <a:schemeClr val="accent1"/>
-        </a:effectRef>
-        <a:fontRef idx="minor">
-          <a:schemeClr val="lt1"/>
-        </a:fontRef>
-      </a:style>
-    </a:spDef>
-    <a:lnDef>
-      <a:spPr/>
-      <a:bodyPr/>
-      <a:lstStyle/>
-      <a:style>
-        <a:lnRef idx="2">
-          <a:schemeClr val="accent1"/>
-        </a:lnRef>
-        <a:fillRef idx="0">
-          <a:schemeClr val="accent1"/>
-        </a:fillRef>
-        <a:effectRef idx="1">
-          <a:schemeClr val="accent1"/>
-        </a:effectRef>
-        <a:fontRef idx="minor">
-          <a:schemeClr val="tx1"/>
-        </a:fontRef>
-      </a:style>
-    </a:lnDef>
-  </a:objectDefaults>
-  <a:extraClrSchemeLst/>
 </a:theme>
 </file>
</xml_diff>